<commit_message>
solution for print queue overflow with unprinted labels
</commit_message>
<xml_diff>
--- a/Примечания по устранению ошибок в АСПБГП.docx
+++ b/Примечания по устранению ошибок в АСПБГП.docx
@@ -50,27 +50,8 @@
           <w:sz w:val="24"/>
           <w:szCs w:val="24"/>
         </w:rPr>
-        <w:t xml:space="preserve">осле </w:t>
-      </w:r>
-      <w:proofErr w:type="spellStart"/>
-      <w:r>
-        <w:rPr>
-          <w:rFonts w:ascii="Arial" w:hAnsi="Arial" w:cs="Arial"/>
-          <w:sz w:val="24"/>
-          <w:szCs w:val="24"/>
-        </w:rPr>
-        <w:t>пересборки</w:t>
-      </w:r>
-      <w:proofErr w:type="spellEnd"/>
-      <w:r>
-        <w:rPr>
-          <w:rFonts w:ascii="Arial" w:hAnsi="Arial" w:cs="Arial"/>
-          <w:sz w:val="24"/>
-          <w:szCs w:val="24"/>
-        </w:rPr>
-        <w:t xml:space="preserve"> сервера </w:t>
-      </w:r>
-      <w:proofErr w:type="spellStart"/>
+        <w:t xml:space="preserve">осле пересборки сервера </w:t>
+      </w:r>
       <w:r>
         <w:rPr>
           <w:rFonts w:ascii="Arial" w:hAnsi="Arial" w:cs="Arial"/>
@@ -80,7 +61,6 @@
         </w:rPr>
         <w:t>krr</w:t>
       </w:r>
-      <w:proofErr w:type="spellEnd"/>
       <w:r>
         <w:rPr>
           <w:rFonts w:ascii="Arial" w:hAnsi="Arial" w:cs="Arial"/>
@@ -106,7 +86,6 @@
         </w:rPr>
         <w:t>-</w:t>
       </w:r>
-      <w:proofErr w:type="spellStart"/>
       <w:r>
         <w:rPr>
           <w:rFonts w:ascii="Arial" w:hAnsi="Arial" w:cs="Arial"/>
@@ -116,7 +95,6 @@
         </w:rPr>
         <w:t>palbp</w:t>
       </w:r>
-      <w:proofErr w:type="spellEnd"/>
       <w:r>
         <w:rPr>
           <w:rFonts w:ascii="Arial" w:hAnsi="Arial" w:cs="Arial"/>
@@ -253,43 +231,7 @@
           <w:sz w:val="24"/>
           <w:szCs w:val="24"/>
         </w:rPr>
-        <w:t xml:space="preserve"> - UA </w:t>
-      </w:r>
-      <w:proofErr w:type="spellStart"/>
-      <w:r>
-        <w:rPr>
-          <w:rFonts w:ascii="Arial" w:hAnsi="Arial" w:cs="Arial"/>
-          <w:sz w:val="24"/>
-          <w:szCs w:val="24"/>
-        </w:rPr>
-        <w:t>Configuration</w:t>
-      </w:r>
-      <w:proofErr w:type="spellEnd"/>
-      <w:r>
-        <w:rPr>
-          <w:rFonts w:ascii="Arial" w:hAnsi="Arial" w:cs="Arial"/>
-          <w:sz w:val="24"/>
-          <w:szCs w:val="24"/>
-        </w:rPr>
-        <w:t xml:space="preserve"> </w:t>
-      </w:r>
-      <w:proofErr w:type="spellStart"/>
-      <w:r>
-        <w:rPr>
-          <w:rFonts w:ascii="Arial" w:hAnsi="Arial" w:cs="Arial"/>
-          <w:sz w:val="24"/>
-          <w:szCs w:val="24"/>
-        </w:rPr>
-        <w:t>Tool</w:t>
-      </w:r>
-      <w:proofErr w:type="spellEnd"/>
-      <w:r>
-        <w:rPr>
-          <w:rFonts w:ascii="Arial" w:hAnsi="Arial" w:cs="Arial"/>
-          <w:sz w:val="24"/>
-          <w:szCs w:val="24"/>
-        </w:rPr>
-        <w:t xml:space="preserve"> и создали сертификат в ней. После этого импортировали его в КЕП сервер и в хранилище на сервере</w:t>
+        <w:t xml:space="preserve"> - UA Configuration Tool и создали сертификат в ней. После этого импортировали его в КЕП сервер и в хранилище на сервере</w:t>
       </w:r>
       <w:r>
         <w:rPr>
@@ -462,34 +404,12 @@
           <w:lang w:val="uk-UA"/>
         </w:rPr>
       </w:pPr>
-      <w:proofErr w:type="spellStart"/>
       <w:r>
         <w:rPr>
           <w:lang w:val="uk-UA"/>
         </w:rPr>
         <w:lastRenderedPageBreak/>
-        <w:t>Инструкция</w:t>
-      </w:r>
-      <w:proofErr w:type="spellEnd"/>
-      <w:r>
-        <w:rPr>
-          <w:lang w:val="uk-UA"/>
-        </w:rPr>
-        <w:t xml:space="preserve"> к </w:t>
-      </w:r>
-      <w:proofErr w:type="spellStart"/>
-      <w:r>
-        <w:rPr>
-          <w:lang w:val="uk-UA"/>
-        </w:rPr>
-        <w:t>утилите</w:t>
-      </w:r>
-      <w:proofErr w:type="spellEnd"/>
-      <w:r>
-        <w:rPr>
-          <w:lang w:val="uk-UA"/>
-        </w:rPr>
-        <w:t xml:space="preserve"> </w:t>
+        <w:t xml:space="preserve">Инструкция к утилите </w:t>
       </w:r>
       <w:hyperlink r:id="rId9" w:history="1">
         <w:r>
@@ -505,7 +425,6 @@
           </w:rPr>
           <w:t>://</w:t>
         </w:r>
-        <w:proofErr w:type="spellStart"/>
         <w:r>
           <w:rPr>
             <w:rStyle w:val="a4"/>
@@ -513,14 +432,12 @@
           </w:rPr>
           <w:t>opcfoundation</w:t>
         </w:r>
-        <w:proofErr w:type="spellEnd"/>
         <w:r>
           <w:rPr>
             <w:rStyle w:val="a4"/>
           </w:rPr>
           <w:t>.</w:t>
         </w:r>
-        <w:proofErr w:type="spellStart"/>
         <w:r>
           <w:rPr>
             <w:rStyle w:val="a4"/>
@@ -528,14 +445,12 @@
           </w:rPr>
           <w:t>github</w:t>
         </w:r>
-        <w:proofErr w:type="spellEnd"/>
         <w:r>
           <w:rPr>
             <w:rStyle w:val="a4"/>
           </w:rPr>
           <w:t>.</w:t>
         </w:r>
-        <w:proofErr w:type="spellStart"/>
         <w:r>
           <w:rPr>
             <w:rStyle w:val="a4"/>
@@ -543,7 +458,6 @@
           </w:rPr>
           <w:t>io</w:t>
         </w:r>
-        <w:proofErr w:type="spellEnd"/>
         <w:r>
           <w:rPr>
             <w:rStyle w:val="a4"/>
@@ -589,7 +503,6 @@
           </w:rPr>
           <w:t>/</w:t>
         </w:r>
-        <w:proofErr w:type="spellStart"/>
         <w:r>
           <w:rPr>
             <w:rStyle w:val="a4"/>
@@ -597,7 +510,6 @@
           </w:rPr>
           <w:t>uaconfig</w:t>
         </w:r>
-        <w:proofErr w:type="spellEnd"/>
         <w:r>
           <w:rPr>
             <w:rStyle w:val="a4"/>
@@ -630,7 +542,6 @@
           </w:rPr>
           <w:t>.</w:t>
         </w:r>
-        <w:proofErr w:type="spellStart"/>
         <w:r>
           <w:rPr>
             <w:rStyle w:val="a4"/>
@@ -638,7 +549,6 @@
           </w:rPr>
           <w:t>htm</w:t>
         </w:r>
-        <w:proofErr w:type="spellEnd"/>
       </w:hyperlink>
       <w:r>
         <w:t xml:space="preserve"> </w:t>
@@ -691,7 +601,6 @@
         </w:rPr>
         <w:t xml:space="preserve">я для передачи в САП, то надпись </w:t>
       </w:r>
-      <w:proofErr w:type="gramStart"/>
       <w:r>
         <w:rPr>
           <w:rFonts w:ascii="Arial" w:hAnsi="Arial" w:cs="Arial"/>
@@ -699,17 +608,7 @@
           <w:sz w:val="24"/>
           <w:szCs w:val="24"/>
         </w:rPr>
-        <w:t>Нет</w:t>
-      </w:r>
-      <w:proofErr w:type="gramEnd"/>
-      <w:r>
-        <w:rPr>
-          <w:rFonts w:ascii="Arial" w:hAnsi="Arial" w:cs="Arial"/>
-          <w:color w:val="FF0000"/>
-          <w:sz w:val="24"/>
-          <w:szCs w:val="24"/>
-        </w:rPr>
-        <w:t xml:space="preserve"> связи с САП</w:t>
+        <w:t>Нет связи с САП</w:t>
       </w:r>
       <w:r>
         <w:rPr>
@@ -839,322 +738,73 @@
       <w:pPr>
         <w:autoSpaceDE w:val="0"/>
         <w:autoSpaceDN w:val="0"/>
-        <w:adjustRightInd w:val="0"/>
         <w:spacing w:after="0" w:line="240" w:lineRule="auto"/>
         <w:rPr>
-          <w:rFonts w:ascii="Consolas" w:hAnsi="Consolas" w:cs="Consolas"/>
+          <w:rFonts w:ascii="Consolas" w:eastAsia="Calibri" w:hAnsi="Consolas" w:cs="Consolas"/>
+          <w:color w:val="FF00FF"/>
           <w:sz w:val="19"/>
           <w:szCs w:val="19"/>
           <w:lang w:val="en-US"/>
         </w:rPr>
       </w:pPr>
-      <w:proofErr w:type="gramStart"/>
-      <w:r>
-        <w:rPr>
-          <w:rFonts w:ascii="Consolas" w:hAnsi="Consolas" w:cs="Consolas"/>
-          <w:color w:val="0000FF"/>
+      <w:r>
+        <w:rPr>
+          <w:rFonts w:ascii="Consolas" w:eastAsia="Calibri" w:hAnsi="Consolas" w:cs="Consolas"/>
+          <w:color w:val="FF00FF"/>
           <w:sz w:val="19"/>
           <w:szCs w:val="19"/>
           <w:lang w:val="en-US"/>
         </w:rPr>
-        <w:t>select</w:t>
-      </w:r>
-      <w:proofErr w:type="gramEnd"/>
-      <w:r>
-        <w:rPr>
-          <w:rFonts w:ascii="Consolas" w:hAnsi="Consolas" w:cs="Consolas"/>
-          <w:sz w:val="19"/>
-          <w:szCs w:val="19"/>
-          <w:lang w:val="en-US"/>
-        </w:rPr>
-        <w:t xml:space="preserve"> </w:t>
-      </w:r>
-      <w:r>
-        <w:rPr>
-          <w:rFonts w:ascii="Consolas" w:hAnsi="Consolas" w:cs="Consolas"/>
-          <w:color w:val="808080"/>
-          <w:sz w:val="19"/>
-          <w:szCs w:val="19"/>
-          <w:lang w:val="en-US"/>
-        </w:rPr>
-        <w:t>*</w:t>
-      </w:r>
-      <w:r>
-        <w:rPr>
-          <w:rFonts w:ascii="Consolas" w:hAnsi="Consolas" w:cs="Consolas"/>
-          <w:sz w:val="19"/>
-          <w:szCs w:val="19"/>
-          <w:lang w:val="en-US"/>
-        </w:rPr>
-        <w:t xml:space="preserve"> </w:t>
-      </w:r>
-      <w:r>
-        <w:rPr>
-          <w:rFonts w:ascii="Consolas" w:hAnsi="Consolas" w:cs="Consolas"/>
-          <w:color w:val="0000FF"/>
-          <w:sz w:val="19"/>
-          <w:szCs w:val="19"/>
-          <w:lang w:val="en-US"/>
-        </w:rPr>
-        <w:t>from</w:t>
-      </w:r>
-      <w:r>
-        <w:rPr>
-          <w:rFonts w:ascii="Consolas" w:hAnsi="Consolas" w:cs="Consolas"/>
-          <w:sz w:val="19"/>
-          <w:szCs w:val="19"/>
-          <w:lang w:val="en-US"/>
-        </w:rPr>
-        <w:t xml:space="preserve"> [KRR-PA-ISA95_PRODUCTION]</w:t>
-      </w:r>
-      <w:r>
-        <w:rPr>
-          <w:rFonts w:ascii="Consolas" w:hAnsi="Consolas" w:cs="Consolas"/>
-          <w:color w:val="808080"/>
-          <w:sz w:val="19"/>
-          <w:szCs w:val="19"/>
-          <w:lang w:val="en-US"/>
-        </w:rPr>
-        <w:t>..</w:t>
-      </w:r>
-      <w:proofErr w:type="spellStart"/>
-      <w:r>
-        <w:rPr>
-          <w:rFonts w:ascii="Consolas" w:hAnsi="Consolas" w:cs="Consolas"/>
-          <w:sz w:val="19"/>
-          <w:szCs w:val="19"/>
-          <w:lang w:val="en-US"/>
-        </w:rPr>
-        <w:t>JobOrder</w:t>
-      </w:r>
-      <w:proofErr w:type="spellEnd"/>
+        <w:t>select * from [KRR-PA-ISA95_PRODUCTION]..JobOrder</w:t>
+      </w:r>
     </w:p>
     <w:p>
       <w:pPr>
         <w:autoSpaceDE w:val="0"/>
         <w:autoSpaceDN w:val="0"/>
-        <w:adjustRightInd w:val="0"/>
         <w:spacing w:after="0" w:line="240" w:lineRule="auto"/>
         <w:rPr>
-          <w:rFonts w:ascii="Consolas" w:hAnsi="Consolas" w:cs="Consolas"/>
+          <w:rFonts w:ascii="Consolas" w:eastAsia="Calibri" w:hAnsi="Consolas" w:cs="Consolas"/>
+          <w:color w:val="FF00FF"/>
           <w:sz w:val="19"/>
           <w:szCs w:val="19"/>
           <w:lang w:val="en-US"/>
         </w:rPr>
       </w:pPr>
-      <w:proofErr w:type="gramStart"/>
-      <w:r>
-        <w:rPr>
-          <w:rFonts w:ascii="Consolas" w:hAnsi="Consolas" w:cs="Consolas"/>
-          <w:color w:val="0000FF"/>
+      <w:r>
+        <w:rPr>
+          <w:rFonts w:ascii="Consolas" w:eastAsia="Calibri" w:hAnsi="Consolas" w:cs="Consolas"/>
+          <w:color w:val="FF00FF"/>
           <w:sz w:val="19"/>
           <w:szCs w:val="19"/>
           <w:lang w:val="en-US"/>
         </w:rPr>
-        <w:t>where</w:t>
-      </w:r>
-      <w:proofErr w:type="gramEnd"/>
-      <w:r>
-        <w:rPr>
-          <w:rFonts w:ascii="Consolas" w:hAnsi="Consolas" w:cs="Consolas"/>
-          <w:sz w:val="19"/>
-          <w:szCs w:val="19"/>
-          <w:lang w:val="en-US"/>
-        </w:rPr>
-        <w:t xml:space="preserve"> </w:t>
-      </w:r>
-      <w:proofErr w:type="spellStart"/>
-      <w:r>
-        <w:rPr>
-          <w:rFonts w:ascii="Consolas" w:hAnsi="Consolas" w:cs="Consolas"/>
-          <w:sz w:val="19"/>
-          <w:szCs w:val="19"/>
-          <w:lang w:val="en-US"/>
-        </w:rPr>
-        <w:t>WorkType</w:t>
-      </w:r>
-      <w:proofErr w:type="spellEnd"/>
-      <w:r>
-        <w:rPr>
-          <w:rFonts w:ascii="Consolas" w:hAnsi="Consolas" w:cs="Consolas"/>
-          <w:color w:val="808080"/>
-          <w:sz w:val="19"/>
-          <w:szCs w:val="19"/>
-          <w:lang w:val="en-US"/>
-        </w:rPr>
-        <w:t>=</w:t>
-      </w:r>
-      <w:r>
-        <w:rPr>
-          <w:rFonts w:ascii="Consolas" w:hAnsi="Consolas" w:cs="Consolas"/>
-          <w:color w:val="FF0000"/>
-          <w:sz w:val="19"/>
-          <w:szCs w:val="19"/>
-          <w:lang w:val="en-US"/>
-        </w:rPr>
-        <w:t>'</w:t>
-      </w:r>
-      <w:proofErr w:type="spellStart"/>
-      <w:r>
-        <w:rPr>
-          <w:rFonts w:ascii="Consolas" w:hAnsi="Consolas" w:cs="Consolas"/>
-          <w:color w:val="FF0000"/>
-          <w:sz w:val="19"/>
-          <w:szCs w:val="19"/>
-          <w:lang w:val="en-US"/>
-        </w:rPr>
-        <w:t>SAPExport</w:t>
-      </w:r>
-      <w:proofErr w:type="spellEnd"/>
-      <w:r>
-        <w:rPr>
-          <w:rFonts w:ascii="Consolas" w:hAnsi="Consolas" w:cs="Consolas"/>
-          <w:color w:val="FF0000"/>
-          <w:sz w:val="19"/>
-          <w:szCs w:val="19"/>
-          <w:lang w:val="en-US"/>
-        </w:rPr>
-        <w:t>'</w:t>
-      </w:r>
-      <w:r>
-        <w:rPr>
-          <w:rFonts w:ascii="Consolas" w:hAnsi="Consolas" w:cs="Consolas"/>
-          <w:sz w:val="19"/>
-          <w:szCs w:val="19"/>
-          <w:lang w:val="en-US"/>
-        </w:rPr>
-        <w:t xml:space="preserve"> </w:t>
-      </w:r>
-      <w:r>
-        <w:rPr>
-          <w:rFonts w:ascii="Consolas" w:hAnsi="Consolas" w:cs="Consolas"/>
-          <w:color w:val="808080"/>
-          <w:sz w:val="19"/>
-          <w:szCs w:val="19"/>
-          <w:lang w:val="en-US"/>
-        </w:rPr>
-        <w:t>and</w:t>
-      </w:r>
-      <w:r>
-        <w:rPr>
-          <w:rFonts w:ascii="Consolas" w:hAnsi="Consolas" w:cs="Consolas"/>
-          <w:sz w:val="19"/>
-          <w:szCs w:val="19"/>
-          <w:lang w:val="en-US"/>
-        </w:rPr>
-        <w:t xml:space="preserve"> </w:t>
-      </w:r>
-      <w:proofErr w:type="spellStart"/>
-      <w:r>
-        <w:rPr>
-          <w:rFonts w:ascii="Consolas" w:hAnsi="Consolas" w:cs="Consolas"/>
-          <w:sz w:val="19"/>
-          <w:szCs w:val="19"/>
-          <w:lang w:val="en-US"/>
-        </w:rPr>
-        <w:t>DispatchStatus</w:t>
-      </w:r>
-      <w:proofErr w:type="spellEnd"/>
-      <w:r>
-        <w:rPr>
-          <w:rFonts w:ascii="Consolas" w:hAnsi="Consolas" w:cs="Consolas"/>
-          <w:color w:val="808080"/>
-          <w:sz w:val="19"/>
-          <w:szCs w:val="19"/>
-          <w:lang w:val="en-US"/>
-        </w:rPr>
-        <w:t>!=</w:t>
-      </w:r>
-      <w:r>
-        <w:rPr>
-          <w:rFonts w:ascii="Consolas" w:hAnsi="Consolas" w:cs="Consolas"/>
-          <w:color w:val="FF0000"/>
-          <w:sz w:val="19"/>
-          <w:szCs w:val="19"/>
-          <w:lang w:val="en-US"/>
-        </w:rPr>
-        <w:t>'Done'</w:t>
+        <w:t>where WorkType='SAPExport' and DispatchStatus!='Done'</w:t>
       </w:r>
     </w:p>
     <w:p>
       <w:pPr>
         <w:autoSpaceDE w:val="0"/>
         <w:autoSpaceDN w:val="0"/>
-        <w:adjustRightInd w:val="0"/>
         <w:spacing w:after="0" w:line="240" w:lineRule="auto"/>
         <w:rPr>
-          <w:rFonts w:ascii="Consolas" w:hAnsi="Consolas" w:cs="Consolas"/>
-          <w:sz w:val="19"/>
-          <w:szCs w:val="19"/>
-        </w:rPr>
-      </w:pPr>
-      <w:proofErr w:type="spellStart"/>
-      <w:r>
-        <w:rPr>
-          <w:rFonts w:ascii="Consolas" w:hAnsi="Consolas" w:cs="Consolas"/>
-          <w:color w:val="0000FF"/>
-          <w:sz w:val="19"/>
-          <w:szCs w:val="19"/>
-        </w:rPr>
-        <w:t>order</w:t>
-      </w:r>
-      <w:proofErr w:type="spellEnd"/>
-      <w:r>
-        <w:rPr>
-          <w:rFonts w:ascii="Consolas" w:hAnsi="Consolas" w:cs="Consolas"/>
-          <w:sz w:val="19"/>
-          <w:szCs w:val="19"/>
-        </w:rPr>
-        <w:t xml:space="preserve"> </w:t>
-      </w:r>
-      <w:proofErr w:type="spellStart"/>
-      <w:r>
-        <w:rPr>
-          <w:rFonts w:ascii="Consolas" w:hAnsi="Consolas" w:cs="Consolas"/>
-          <w:color w:val="0000FF"/>
-          <w:sz w:val="19"/>
-          <w:szCs w:val="19"/>
-        </w:rPr>
-        <w:t>by</w:t>
-      </w:r>
-      <w:proofErr w:type="spellEnd"/>
-      <w:r>
-        <w:rPr>
-          <w:rFonts w:ascii="Consolas" w:hAnsi="Consolas" w:cs="Consolas"/>
-          <w:sz w:val="19"/>
-          <w:szCs w:val="19"/>
-        </w:rPr>
-        <w:t xml:space="preserve"> </w:t>
-      </w:r>
-      <w:proofErr w:type="spellStart"/>
-      <w:r>
-        <w:rPr>
-          <w:rFonts w:ascii="Consolas" w:hAnsi="Consolas" w:cs="Consolas"/>
-          <w:sz w:val="19"/>
-          <w:szCs w:val="19"/>
-        </w:rPr>
-        <w:t>id</w:t>
-      </w:r>
-      <w:proofErr w:type="spellEnd"/>
-      <w:r>
-        <w:rPr>
-          <w:rFonts w:ascii="Consolas" w:hAnsi="Consolas" w:cs="Consolas"/>
-          <w:sz w:val="19"/>
-          <w:szCs w:val="19"/>
-        </w:rPr>
-        <w:t xml:space="preserve"> </w:t>
-      </w:r>
-      <w:proofErr w:type="spellStart"/>
-      <w:r>
-        <w:rPr>
-          <w:rFonts w:ascii="Consolas" w:hAnsi="Consolas" w:cs="Consolas"/>
-          <w:color w:val="0000FF"/>
-          <w:sz w:val="19"/>
-          <w:szCs w:val="19"/>
-        </w:rPr>
-        <w:t>desc</w:t>
-      </w:r>
-      <w:proofErr w:type="spellEnd"/>
+          <w:rFonts w:ascii="Consolas" w:eastAsia="Calibri" w:hAnsi="Consolas" w:cs="Consolas"/>
+          <w:color w:val="FF00FF"/>
+          <w:sz w:val="19"/>
+          <w:szCs w:val="19"/>
+          <w:lang w:val="en-US"/>
+        </w:rPr>
+      </w:pPr>
+      <w:r>
+        <w:rPr>
+          <w:rFonts w:ascii="Consolas" w:eastAsia="Calibri" w:hAnsi="Consolas" w:cs="Consolas"/>
+          <w:color w:val="FF00FF"/>
+          <w:sz w:val="19"/>
+          <w:szCs w:val="19"/>
+          <w:lang w:val="en-US"/>
+        </w:rPr>
+        <w:t>order by id desc</w:t>
+      </w:r>
     </w:p>
     <w:p>
       <w:pPr>
@@ -1269,276 +919,61 @@
       <w:pPr>
         <w:autoSpaceDE w:val="0"/>
         <w:autoSpaceDN w:val="0"/>
-        <w:adjustRightInd w:val="0"/>
-        <w:spacing w:after="0" w:line="240" w:lineRule="auto"/>
-        <w:rPr>
-          <w:rFonts w:ascii="Consolas" w:hAnsi="Consolas" w:cs="Consolas"/>
-          <w:sz w:val="19"/>
-          <w:szCs w:val="19"/>
-          <w:lang w:val="en-US"/>
-        </w:rPr>
-      </w:pPr>
-      <w:proofErr w:type="gramStart"/>
-      <w:r>
-        <w:rPr>
-          <w:rFonts w:ascii="Consolas" w:hAnsi="Consolas" w:cs="Consolas"/>
-          <w:color w:val="FF00FF"/>
-          <w:sz w:val="19"/>
-          <w:szCs w:val="19"/>
-          <w:lang w:val="en-US"/>
-        </w:rPr>
-        <w:t>update</w:t>
-      </w:r>
-      <w:proofErr w:type="gramEnd"/>
-      <w:r>
-        <w:rPr>
-          <w:rFonts w:ascii="Consolas" w:hAnsi="Consolas" w:cs="Consolas"/>
-          <w:sz w:val="19"/>
-          <w:szCs w:val="19"/>
-          <w:lang w:val="en-US"/>
-        </w:rPr>
-        <w:t xml:space="preserve"> [KRR-PA-ISA95_PRODUCTION]</w:t>
-      </w:r>
-      <w:r>
-        <w:rPr>
-          <w:rFonts w:ascii="Consolas" w:hAnsi="Consolas" w:cs="Consolas"/>
-          <w:color w:val="808080"/>
-          <w:sz w:val="19"/>
-          <w:szCs w:val="19"/>
-          <w:lang w:val="en-US"/>
-        </w:rPr>
-        <w:t>..</w:t>
-      </w:r>
-      <w:proofErr w:type="spellStart"/>
-      <w:r>
-        <w:rPr>
-          <w:rFonts w:ascii="Consolas" w:hAnsi="Consolas" w:cs="Consolas"/>
-          <w:sz w:val="19"/>
-          <w:szCs w:val="19"/>
-          <w:lang w:val="en-US"/>
-        </w:rPr>
-        <w:t>JobOrder</w:t>
-      </w:r>
-      <w:proofErr w:type="spellEnd"/>
-      <w:r>
-        <w:rPr>
-          <w:rFonts w:ascii="Consolas" w:hAnsi="Consolas" w:cs="Consolas"/>
-          <w:sz w:val="19"/>
-          <w:szCs w:val="19"/>
-          <w:lang w:val="en-US"/>
-        </w:rPr>
-        <w:t xml:space="preserve"> </w:t>
-      </w:r>
-      <w:r>
-        <w:rPr>
-          <w:rFonts w:ascii="Consolas" w:hAnsi="Consolas" w:cs="Consolas"/>
-          <w:color w:val="0000FF"/>
-          <w:sz w:val="19"/>
-          <w:szCs w:val="19"/>
-          <w:lang w:val="en-US"/>
-        </w:rPr>
-        <w:t>set</w:t>
-      </w:r>
-      <w:r>
-        <w:rPr>
-          <w:rFonts w:ascii="Consolas" w:hAnsi="Consolas" w:cs="Consolas"/>
-          <w:sz w:val="19"/>
-          <w:szCs w:val="19"/>
-          <w:lang w:val="en-US"/>
-        </w:rPr>
-        <w:t xml:space="preserve"> </w:t>
-      </w:r>
-      <w:proofErr w:type="spellStart"/>
-      <w:r>
-        <w:rPr>
-          <w:rFonts w:ascii="Consolas" w:hAnsi="Consolas" w:cs="Consolas"/>
-          <w:sz w:val="19"/>
-          <w:szCs w:val="19"/>
-          <w:lang w:val="en-US"/>
-        </w:rPr>
-        <w:t>DispatchStatus</w:t>
-      </w:r>
-      <w:proofErr w:type="spellEnd"/>
-      <w:r>
-        <w:rPr>
-          <w:rFonts w:ascii="Consolas" w:hAnsi="Consolas" w:cs="Consolas"/>
-          <w:color w:val="808080"/>
-          <w:sz w:val="19"/>
-          <w:szCs w:val="19"/>
-          <w:lang w:val="en-US"/>
-        </w:rPr>
-        <w:t>=</w:t>
-      </w:r>
-      <w:proofErr w:type="spellStart"/>
-      <w:r>
-        <w:rPr>
-          <w:rFonts w:ascii="Consolas" w:hAnsi="Consolas" w:cs="Consolas"/>
-          <w:color w:val="FF0000"/>
-          <w:sz w:val="19"/>
-          <w:szCs w:val="19"/>
-          <w:lang w:val="en-US"/>
-        </w:rPr>
-        <w:t>N'Done</w:t>
-      </w:r>
-      <w:proofErr w:type="spellEnd"/>
-      <w:r>
-        <w:rPr>
-          <w:rFonts w:ascii="Consolas" w:hAnsi="Consolas" w:cs="Consolas"/>
-          <w:color w:val="FF0000"/>
-          <w:sz w:val="19"/>
-          <w:szCs w:val="19"/>
-          <w:lang w:val="en-US"/>
-        </w:rPr>
-        <w:t>'</w:t>
+        <w:spacing w:after="0"/>
+        <w:rPr>
+          <w:rFonts w:ascii="Consolas" w:hAnsi="Consolas" w:cs="Consolas"/>
+          <w:sz w:val="19"/>
+          <w:szCs w:val="19"/>
+          <w:lang w:val="en-US" w:eastAsia="ru-RU"/>
+        </w:rPr>
+      </w:pPr>
+      <w:r>
+        <w:rPr>
+          <w:rFonts w:ascii="Consolas" w:hAnsi="Consolas" w:cs="Consolas"/>
+          <w:color w:val="008000"/>
+          <w:sz w:val="19"/>
+          <w:szCs w:val="19"/>
+          <w:lang w:val="en-US" w:eastAsia="ru-RU"/>
+        </w:rPr>
+        <w:t>update [KRR-PA-ISA95_PRODUCTION]..JobOrder set DispatchStatus=N'Done'</w:t>
       </w:r>
     </w:p>
     <w:p>
       <w:pPr>
         <w:autoSpaceDE w:val="0"/>
         <w:autoSpaceDN w:val="0"/>
-        <w:adjustRightInd w:val="0"/>
-        <w:spacing w:after="0" w:line="240" w:lineRule="auto"/>
-        <w:rPr>
-          <w:rFonts w:ascii="Consolas" w:hAnsi="Consolas" w:cs="Consolas"/>
-          <w:color w:val="FF0000"/>
-          <w:sz w:val="19"/>
-          <w:szCs w:val="19"/>
+        <w:spacing w:after="0"/>
+        <w:rPr>
+          <w:rFonts w:ascii="Consolas" w:hAnsi="Consolas" w:cs="Consolas"/>
+          <w:color w:val="008000"/>
+          <w:sz w:val="19"/>
+          <w:szCs w:val="19"/>
+          <w:lang w:val="en-US" w:eastAsia="ru-RU"/>
+        </w:rPr>
+      </w:pPr>
+      <w:r>
+        <w:rPr>
+          <w:rFonts w:ascii="Consolas" w:hAnsi="Consolas" w:cs="Consolas"/>
+          <w:color w:val="008000"/>
+          <w:sz w:val="19"/>
+          <w:szCs w:val="19"/>
+          <w:lang w:val="en-US" w:eastAsia="ru-RU"/>
+        </w:rPr>
+        <w:t>where WorkType='SAPExport' and DispatchStatus='TODO'</w:t>
+      </w:r>
+    </w:p>
+    <w:p>
+      <w:pPr>
+        <w:pStyle w:val="a3"/>
+        <w:ind w:left="927"/>
+        <w:jc w:val="both"/>
+        <w:rPr>
+          <w:rFonts w:ascii="Arial" w:hAnsi="Arial" w:cs="Arial"/>
+          <w:sz w:val="24"/>
+          <w:szCs w:val="24"/>
           <w:lang w:val="en-US"/>
         </w:rPr>
       </w:pPr>
-      <w:r>
-        <w:rPr>
-          <w:rFonts w:ascii="Consolas" w:hAnsi="Consolas" w:cs="Consolas"/>
-          <w:color w:val="0000FF"/>
-          <w:sz w:val="19"/>
-          <w:szCs w:val="19"/>
-          <w:lang w:val="en-US"/>
-        </w:rPr>
-        <w:t>where</w:t>
-      </w:r>
-      <w:r>
-        <w:rPr>
-          <w:rFonts w:ascii="Consolas" w:hAnsi="Consolas" w:cs="Consolas"/>
-          <w:sz w:val="19"/>
-          <w:szCs w:val="19"/>
-          <w:lang w:val="en-US"/>
-        </w:rPr>
-        <w:t xml:space="preserve"> </w:t>
-      </w:r>
-      <w:proofErr w:type="spellStart"/>
-      <w:r>
-        <w:rPr>
-          <w:rFonts w:ascii="Consolas" w:hAnsi="Consolas" w:cs="Consolas"/>
-          <w:sz w:val="19"/>
-          <w:szCs w:val="19"/>
-          <w:lang w:val="en-US"/>
-        </w:rPr>
-        <w:t>WorkType</w:t>
-      </w:r>
-      <w:proofErr w:type="spellEnd"/>
-      <w:r>
-        <w:rPr>
-          <w:rFonts w:ascii="Consolas" w:hAnsi="Consolas" w:cs="Consolas"/>
-          <w:color w:val="808080"/>
-          <w:sz w:val="19"/>
-          <w:szCs w:val="19"/>
-          <w:lang w:val="en-US"/>
-        </w:rPr>
-        <w:t>=</w:t>
-      </w:r>
-      <w:r>
-        <w:rPr>
-          <w:rFonts w:ascii="Consolas" w:hAnsi="Consolas" w:cs="Consolas"/>
-          <w:color w:val="FF0000"/>
-          <w:sz w:val="19"/>
-          <w:szCs w:val="19"/>
-          <w:lang w:val="en-US"/>
-        </w:rPr>
-        <w:t>'</w:t>
-      </w:r>
-      <w:proofErr w:type="spellStart"/>
-      <w:r>
-        <w:rPr>
-          <w:rFonts w:ascii="Consolas" w:hAnsi="Consolas" w:cs="Consolas"/>
-          <w:color w:val="FF0000"/>
-          <w:sz w:val="19"/>
-          <w:szCs w:val="19"/>
-          <w:lang w:val="en-US"/>
-        </w:rPr>
-        <w:t>SAPExport</w:t>
-      </w:r>
-      <w:proofErr w:type="spellEnd"/>
-      <w:r>
-        <w:rPr>
-          <w:rFonts w:ascii="Consolas" w:hAnsi="Consolas" w:cs="Consolas"/>
-          <w:color w:val="FF0000"/>
-          <w:sz w:val="19"/>
-          <w:szCs w:val="19"/>
-          <w:lang w:val="en-US"/>
-        </w:rPr>
-        <w:t>'</w:t>
-      </w:r>
-      <w:r>
-        <w:rPr>
-          <w:rFonts w:ascii="Consolas" w:hAnsi="Consolas" w:cs="Consolas"/>
-          <w:sz w:val="19"/>
-          <w:szCs w:val="19"/>
-          <w:lang w:val="en-US"/>
-        </w:rPr>
-        <w:t xml:space="preserve"> </w:t>
-      </w:r>
-      <w:r>
-        <w:rPr>
-          <w:rFonts w:ascii="Consolas" w:hAnsi="Consolas" w:cs="Consolas"/>
-          <w:color w:val="808080"/>
-          <w:sz w:val="19"/>
-          <w:szCs w:val="19"/>
-          <w:lang w:val="en-US"/>
-        </w:rPr>
-        <w:t>and</w:t>
-      </w:r>
-      <w:r>
-        <w:rPr>
-          <w:rFonts w:ascii="Consolas" w:hAnsi="Consolas" w:cs="Consolas"/>
-          <w:sz w:val="19"/>
-          <w:szCs w:val="19"/>
-          <w:lang w:val="en-US"/>
-        </w:rPr>
-        <w:t xml:space="preserve"> </w:t>
-      </w:r>
-      <w:proofErr w:type="spellStart"/>
-      <w:r>
-        <w:rPr>
-          <w:rFonts w:ascii="Consolas" w:hAnsi="Consolas" w:cs="Consolas"/>
-          <w:sz w:val="19"/>
-          <w:szCs w:val="19"/>
-          <w:lang w:val="en-US"/>
-        </w:rPr>
-        <w:t>DispatchStatus</w:t>
-      </w:r>
-      <w:proofErr w:type="spellEnd"/>
-      <w:r>
-        <w:rPr>
-          <w:rFonts w:ascii="Consolas" w:hAnsi="Consolas" w:cs="Consolas"/>
-          <w:color w:val="808080"/>
-          <w:sz w:val="19"/>
-          <w:szCs w:val="19"/>
-          <w:lang w:val="en-US"/>
-        </w:rPr>
-        <w:t>=</w:t>
-      </w:r>
-      <w:r>
-        <w:rPr>
-          <w:rFonts w:ascii="Consolas" w:hAnsi="Consolas" w:cs="Consolas"/>
-          <w:color w:val="FF0000"/>
-          <w:sz w:val="19"/>
-          <w:szCs w:val="19"/>
-          <w:lang w:val="en-US"/>
-        </w:rPr>
-        <w:t>'TODO'</w:t>
-      </w:r>
-      <w:bookmarkStart w:id="0" w:name="_GoBack"/>
-      <w:bookmarkEnd w:id="0"/>
     </w:p>
     <w:p>
       <w:pPr>
@@ -1599,6 +1034,14 @@
           <w:szCs w:val="24"/>
         </w:rPr>
         <w:t xml:space="preserve"> данные</w:t>
+      </w:r>
+      <w:r>
+        <w:rPr>
+          <w:rFonts w:ascii="Arial" w:hAnsi="Arial" w:cs="Arial"/>
+          <w:sz w:val="24"/>
+          <w:szCs w:val="24"/>
+        </w:rPr>
+        <w:t>,</w:t>
       </w:r>
       <w:r>
         <w:rPr>
@@ -1762,7 +1205,6 @@
           <w:lang w:val="en-US" w:eastAsia="ru-RU"/>
         </w:rPr>
       </w:pPr>
-      <w:proofErr w:type="gramStart"/>
       <w:r>
         <w:rPr>
           <w:rFonts w:ascii="Consolas" w:hAnsi="Consolas" w:cs="Consolas"/>
@@ -1773,7 +1215,6 @@
         </w:rPr>
         <w:t>select</w:t>
       </w:r>
-      <w:proofErr w:type="gramEnd"/>
       <w:r>
         <w:rPr>
           <w:rFonts w:ascii="Consolas" w:hAnsi="Consolas" w:cs="Consolas"/>
@@ -1831,7 +1272,6 @@
         </w:rPr>
         <w:t>..</w:t>
       </w:r>
-      <w:proofErr w:type="spellStart"/>
       <w:r>
         <w:rPr>
           <w:rFonts w:ascii="Consolas" w:hAnsi="Consolas" w:cs="Consolas"/>
@@ -1841,7 +1281,6 @@
         </w:rPr>
         <w:t>JobOrder</w:t>
       </w:r>
-      <w:proofErr w:type="spellEnd"/>
     </w:p>
     <w:p>
       <w:pPr>
@@ -1855,7 +1294,6 @@
           <w:lang w:val="en-US" w:eastAsia="ru-RU"/>
         </w:rPr>
       </w:pPr>
-      <w:proofErr w:type="gramStart"/>
       <w:r>
         <w:rPr>
           <w:rFonts w:ascii="Consolas" w:hAnsi="Consolas" w:cs="Consolas"/>
@@ -1866,7 +1304,35 @@
         </w:rPr>
         <w:t>where</w:t>
       </w:r>
-      <w:proofErr w:type="gramEnd"/>
+      <w:r>
+        <w:rPr>
+          <w:rFonts w:ascii="Consolas" w:hAnsi="Consolas" w:cs="Consolas"/>
+          <w:sz w:val="19"/>
+          <w:szCs w:val="19"/>
+          <w:lang w:val="en-US" w:eastAsia="ru-RU"/>
+        </w:rPr>
+        <w:t xml:space="preserve"> WorkType</w:t>
+      </w:r>
+      <w:r>
+        <w:rPr>
+          <w:rFonts w:ascii="Consolas" w:hAnsi="Consolas" w:cs="Consolas"/>
+          <w:color w:val="808080"/>
+          <w:sz w:val="19"/>
+          <w:szCs w:val="19"/>
+          <w:lang w:val="en-US" w:eastAsia="ru-RU"/>
+        </w:rPr>
+        <w:t>=</w:t>
+      </w:r>
+      <w:r>
+        <w:rPr>
+          <w:rFonts w:ascii="Consolas" w:hAnsi="Consolas" w:cs="Consolas"/>
+          <w:color w:val="FF0000"/>
+          <w:sz w:val="19"/>
+          <w:szCs w:val="19"/>
+          <w:lang w:val="en-US" w:eastAsia="ru-RU"/>
+        </w:rPr>
+        <w:t>'KEPCommands'</w:t>
+      </w:r>
       <w:r>
         <w:rPr>
           <w:rFonts w:ascii="Consolas" w:hAnsi="Consolas" w:cs="Consolas"/>
@@ -1876,17 +1342,6 @@
         </w:rPr>
         <w:t xml:space="preserve"> </w:t>
       </w:r>
-      <w:proofErr w:type="spellStart"/>
-      <w:r>
-        <w:rPr>
-          <w:rFonts w:ascii="Consolas" w:hAnsi="Consolas" w:cs="Consolas"/>
-          <w:sz w:val="19"/>
-          <w:szCs w:val="19"/>
-          <w:lang w:val="en-US" w:eastAsia="ru-RU"/>
-        </w:rPr>
-        <w:t>WorkType</w:t>
-      </w:r>
-      <w:proofErr w:type="spellEnd"/>
       <w:r>
         <w:rPr>
           <w:rFonts w:ascii="Consolas" w:hAnsi="Consolas" w:cs="Consolas"/>
@@ -1895,57 +1350,6 @@
           <w:szCs w:val="19"/>
           <w:lang w:val="en-US" w:eastAsia="ru-RU"/>
         </w:rPr>
-        <w:t>=</w:t>
-      </w:r>
-      <w:r>
-        <w:rPr>
-          <w:rFonts w:ascii="Consolas" w:hAnsi="Consolas" w:cs="Consolas"/>
-          <w:color w:val="FF0000"/>
-          <w:sz w:val="19"/>
-          <w:szCs w:val="19"/>
-          <w:lang w:val="en-US" w:eastAsia="ru-RU"/>
-        </w:rPr>
-        <w:t>'</w:t>
-      </w:r>
-      <w:proofErr w:type="spellStart"/>
-      <w:r>
-        <w:rPr>
-          <w:rFonts w:ascii="Consolas" w:hAnsi="Consolas" w:cs="Consolas"/>
-          <w:color w:val="FF0000"/>
-          <w:sz w:val="19"/>
-          <w:szCs w:val="19"/>
-          <w:lang w:val="en-US" w:eastAsia="ru-RU"/>
-        </w:rPr>
-        <w:t>KEPCommands</w:t>
-      </w:r>
-      <w:proofErr w:type="spellEnd"/>
-      <w:r>
-        <w:rPr>
-          <w:rFonts w:ascii="Consolas" w:hAnsi="Consolas" w:cs="Consolas"/>
-          <w:color w:val="FF0000"/>
-          <w:sz w:val="19"/>
-          <w:szCs w:val="19"/>
-          <w:lang w:val="en-US" w:eastAsia="ru-RU"/>
-        </w:rPr>
-        <w:t>'</w:t>
-      </w:r>
-      <w:r>
-        <w:rPr>
-          <w:rFonts w:ascii="Consolas" w:hAnsi="Consolas" w:cs="Consolas"/>
-          <w:sz w:val="19"/>
-          <w:szCs w:val="19"/>
-          <w:lang w:val="en-US" w:eastAsia="ru-RU"/>
-        </w:rPr>
-        <w:t xml:space="preserve"> </w:t>
-      </w:r>
-      <w:r>
-        <w:rPr>
-          <w:rFonts w:ascii="Consolas" w:hAnsi="Consolas" w:cs="Consolas"/>
-          <w:color w:val="808080"/>
-          <w:sz w:val="19"/>
-          <w:szCs w:val="19"/>
-          <w:lang w:val="en-US" w:eastAsia="ru-RU"/>
-        </w:rPr>
         <w:t>and</w:t>
       </w:r>
       <w:r>
@@ -1955,19 +1359,8 @@
           <w:szCs w:val="19"/>
           <w:lang w:val="en-US" w:eastAsia="ru-RU"/>
         </w:rPr>
-        <w:t xml:space="preserve"> </w:t>
-      </w:r>
-      <w:proofErr w:type="spellStart"/>
-      <w:r>
-        <w:rPr>
-          <w:rFonts w:ascii="Consolas" w:hAnsi="Consolas" w:cs="Consolas"/>
-          <w:sz w:val="19"/>
-          <w:szCs w:val="19"/>
-          <w:lang w:val="en-US" w:eastAsia="ru-RU"/>
-        </w:rPr>
-        <w:t>DispatchStatus</w:t>
-      </w:r>
-      <w:proofErr w:type="spellEnd"/>
+        <w:t xml:space="preserve"> DispatchStatus</w:t>
+      </w:r>
       <w:r>
         <w:rPr>
           <w:rFonts w:ascii="Consolas" w:hAnsi="Consolas" w:cs="Consolas"/>
@@ -2002,7 +1395,6 @@
           <w:lang w:val="en-US" w:eastAsia="ru-RU"/>
         </w:rPr>
       </w:pPr>
-      <w:proofErr w:type="gramStart"/>
       <w:r>
         <w:rPr>
           <w:rFonts w:ascii="Consolas" w:hAnsi="Consolas" w:cs="Consolas"/>
@@ -2013,7 +1405,6 @@
         </w:rPr>
         <w:t>order</w:t>
       </w:r>
-      <w:proofErr w:type="gramEnd"/>
       <w:r>
         <w:rPr>
           <w:rFonts w:ascii="Consolas" w:hAnsi="Consolas" w:cs="Consolas"/>
@@ -2042,7 +1433,6 @@
         </w:rPr>
         <w:t xml:space="preserve"> id </w:t>
       </w:r>
-      <w:proofErr w:type="spellStart"/>
       <w:r>
         <w:rPr>
           <w:rFonts w:ascii="Consolas" w:hAnsi="Consolas" w:cs="Consolas"/>
@@ -2053,7 +1443,6 @@
         </w:rPr>
         <w:t>desc</w:t>
       </w:r>
-      <w:proofErr w:type="spellEnd"/>
     </w:p>
     <w:p>
       <w:pPr>
@@ -2192,7 +1581,6 @@
           <w:lang w:val="en-US" w:eastAsia="ru-RU"/>
         </w:rPr>
       </w:pPr>
-      <w:proofErr w:type="gramStart"/>
       <w:r>
         <w:rPr>
           <w:rFonts w:ascii="Consolas" w:hAnsi="Consolas" w:cs="Consolas"/>
@@ -2203,7 +1591,6 @@
         </w:rPr>
         <w:t>update</w:t>
       </w:r>
-      <w:proofErr w:type="gramEnd"/>
       <w:r>
         <w:rPr>
           <w:rFonts w:ascii="Consolas" w:hAnsi="Consolas" w:cs="Consolas"/>
@@ -2223,25 +1610,14 @@
         </w:rPr>
         <w:t>..</w:t>
       </w:r>
-      <w:proofErr w:type="spellStart"/>
-      <w:r>
-        <w:rPr>
-          <w:rFonts w:ascii="Consolas" w:hAnsi="Consolas" w:cs="Consolas"/>
-          <w:sz w:val="19"/>
-          <w:szCs w:val="19"/>
-          <w:lang w:val="en-US" w:eastAsia="ru-RU"/>
-        </w:rPr>
-        <w:t>JobOrder</w:t>
-      </w:r>
-      <w:proofErr w:type="spellEnd"/>
-      <w:r>
-        <w:rPr>
-          <w:rFonts w:ascii="Consolas" w:hAnsi="Consolas" w:cs="Consolas"/>
-          <w:sz w:val="19"/>
-          <w:szCs w:val="19"/>
-          <w:lang w:val="en-US" w:eastAsia="ru-RU"/>
-        </w:rPr>
-        <w:t xml:space="preserve"> </w:t>
+      <w:r>
+        <w:rPr>
+          <w:rFonts w:ascii="Consolas" w:hAnsi="Consolas" w:cs="Consolas"/>
+          <w:sz w:val="19"/>
+          <w:szCs w:val="19"/>
+          <w:lang w:val="en-US" w:eastAsia="ru-RU"/>
+        </w:rPr>
+        <w:t xml:space="preserve">JobOrder </w:t>
       </w:r>
       <w:r>
         <w:rPr>
@@ -2260,19 +1636,8 @@
           <w:szCs w:val="19"/>
           <w:lang w:val="en-US" w:eastAsia="ru-RU"/>
         </w:rPr>
-        <w:t xml:space="preserve"> </w:t>
-      </w:r>
-      <w:proofErr w:type="spellStart"/>
-      <w:r>
-        <w:rPr>
-          <w:rFonts w:ascii="Consolas" w:hAnsi="Consolas" w:cs="Consolas"/>
-          <w:sz w:val="19"/>
-          <w:szCs w:val="19"/>
-          <w:lang w:val="en-US" w:eastAsia="ru-RU"/>
-        </w:rPr>
-        <w:t>DispatchStatus</w:t>
-      </w:r>
-      <w:proofErr w:type="spellEnd"/>
+        <w:t xml:space="preserve"> DispatchStatus</w:t>
+      </w:r>
       <w:r>
         <w:rPr>
           <w:rFonts w:ascii="Consolas" w:hAnsi="Consolas" w:cs="Consolas"/>
@@ -2283,7 +1648,6 @@
         </w:rPr>
         <w:t>=</w:t>
       </w:r>
-      <w:proofErr w:type="spellStart"/>
       <w:r>
         <w:rPr>
           <w:rFonts w:ascii="Consolas" w:hAnsi="Consolas" w:cs="Consolas"/>
@@ -2292,18 +1656,7 @@
           <w:szCs w:val="19"/>
           <w:lang w:val="en-US" w:eastAsia="ru-RU"/>
         </w:rPr>
-        <w:t>N'Done</w:t>
-      </w:r>
-      <w:proofErr w:type="spellEnd"/>
-      <w:r>
-        <w:rPr>
-          <w:rFonts w:ascii="Consolas" w:hAnsi="Consolas" w:cs="Consolas"/>
-          <w:color w:val="FF0000"/>
-          <w:sz w:val="19"/>
-          <w:szCs w:val="19"/>
-          <w:lang w:val="en-US" w:eastAsia="ru-RU"/>
-        </w:rPr>
-        <w:t>'</w:t>
+        <w:t>N'Done'</w:t>
       </w:r>
     </w:p>
     <w:p>
@@ -2319,7 +1672,6 @@
           <w:lang w:val="en-US" w:eastAsia="ru-RU"/>
         </w:rPr>
       </w:pPr>
-      <w:proofErr w:type="gramStart"/>
       <w:r>
         <w:rPr>
           <w:rFonts w:ascii="Consolas" w:hAnsi="Consolas" w:cs="Consolas"/>
@@ -2330,7 +1682,35 @@
         </w:rPr>
         <w:t>where</w:t>
       </w:r>
-      <w:proofErr w:type="gramEnd"/>
+      <w:r>
+        <w:rPr>
+          <w:rFonts w:ascii="Consolas" w:hAnsi="Consolas" w:cs="Consolas"/>
+          <w:sz w:val="19"/>
+          <w:szCs w:val="19"/>
+          <w:lang w:val="en-US" w:eastAsia="ru-RU"/>
+        </w:rPr>
+        <w:t xml:space="preserve"> WorkType</w:t>
+      </w:r>
+      <w:r>
+        <w:rPr>
+          <w:rFonts w:ascii="Consolas" w:hAnsi="Consolas" w:cs="Consolas"/>
+          <w:color w:val="808080"/>
+          <w:sz w:val="19"/>
+          <w:szCs w:val="19"/>
+          <w:lang w:val="en-US" w:eastAsia="ru-RU"/>
+        </w:rPr>
+        <w:t>=</w:t>
+      </w:r>
+      <w:r>
+        <w:rPr>
+          <w:rFonts w:ascii="Consolas" w:hAnsi="Consolas" w:cs="Consolas"/>
+          <w:color w:val="FF0000"/>
+          <w:sz w:val="19"/>
+          <w:szCs w:val="19"/>
+          <w:lang w:val="en-US" w:eastAsia="ru-RU"/>
+        </w:rPr>
+        <w:t>'KEPCommands'</w:t>
+      </w:r>
       <w:r>
         <w:rPr>
           <w:rFonts w:ascii="Consolas" w:hAnsi="Consolas" w:cs="Consolas"/>
@@ -2340,17 +1720,6 @@
         </w:rPr>
         <w:t xml:space="preserve"> </w:t>
       </w:r>
-      <w:proofErr w:type="spellStart"/>
-      <w:r>
-        <w:rPr>
-          <w:rFonts w:ascii="Consolas" w:hAnsi="Consolas" w:cs="Consolas"/>
-          <w:sz w:val="19"/>
-          <w:szCs w:val="19"/>
-          <w:lang w:val="en-US" w:eastAsia="ru-RU"/>
-        </w:rPr>
-        <w:t>WorkType</w:t>
-      </w:r>
-      <w:proofErr w:type="spellEnd"/>
       <w:r>
         <w:rPr>
           <w:rFonts w:ascii="Consolas" w:hAnsi="Consolas" w:cs="Consolas"/>
@@ -2359,6 +1728,25 @@
           <w:szCs w:val="19"/>
           <w:lang w:val="en-US" w:eastAsia="ru-RU"/>
         </w:rPr>
+        <w:t>and</w:t>
+      </w:r>
+      <w:r>
+        <w:rPr>
+          <w:rFonts w:ascii="Consolas" w:hAnsi="Consolas" w:cs="Consolas"/>
+          <w:sz w:val="19"/>
+          <w:szCs w:val="19"/>
+          <w:lang w:val="en-US" w:eastAsia="ru-RU"/>
+        </w:rPr>
+        <w:t xml:space="preserve"> DispatchStatus</w:t>
+      </w:r>
+      <w:r>
+        <w:rPr>
+          <w:rFonts w:ascii="Consolas" w:hAnsi="Consolas" w:cs="Consolas"/>
+          <w:color w:val="808080"/>
+          <w:sz w:val="19"/>
+          <w:szCs w:val="19"/>
+          <w:lang w:val="en-US" w:eastAsia="ru-RU"/>
+        </w:rPr>
         <w:t>=</w:t>
       </w:r>
       <w:r>
@@ -2369,110 +1757,7 @@
           <w:szCs w:val="19"/>
           <w:lang w:val="en-US" w:eastAsia="ru-RU"/>
         </w:rPr>
-        <w:t>'</w:t>
-      </w:r>
-      <w:proofErr w:type="spellStart"/>
-      <w:r>
-        <w:rPr>
-          <w:rFonts w:ascii="Consolas" w:hAnsi="Consolas" w:cs="Consolas"/>
-          <w:color w:val="FF0000"/>
-          <w:sz w:val="19"/>
-          <w:szCs w:val="19"/>
-          <w:lang w:val="en-US" w:eastAsia="ru-RU"/>
-        </w:rPr>
-        <w:t>KEPCommands</w:t>
-      </w:r>
-      <w:proofErr w:type="spellEnd"/>
-      <w:r>
-        <w:rPr>
-          <w:rFonts w:ascii="Consolas" w:hAnsi="Consolas" w:cs="Consolas"/>
-          <w:color w:val="FF0000"/>
-          <w:sz w:val="19"/>
-          <w:szCs w:val="19"/>
-          <w:lang w:val="en-US" w:eastAsia="ru-RU"/>
-        </w:rPr>
-        <w:t>'</w:t>
-      </w:r>
-      <w:r>
-        <w:rPr>
-          <w:rFonts w:ascii="Consolas" w:hAnsi="Consolas" w:cs="Consolas"/>
-          <w:sz w:val="19"/>
-          <w:szCs w:val="19"/>
-          <w:lang w:val="en-US" w:eastAsia="ru-RU"/>
-        </w:rPr>
-        <w:t xml:space="preserve"> </w:t>
-      </w:r>
-      <w:r>
-        <w:rPr>
-          <w:rFonts w:ascii="Consolas" w:hAnsi="Consolas" w:cs="Consolas"/>
-          <w:color w:val="808080"/>
-          <w:sz w:val="19"/>
-          <w:szCs w:val="19"/>
-          <w:lang w:val="en-US" w:eastAsia="ru-RU"/>
-        </w:rPr>
-        <w:t>and</w:t>
-      </w:r>
-      <w:r>
-        <w:rPr>
-          <w:rFonts w:ascii="Consolas" w:hAnsi="Consolas" w:cs="Consolas"/>
-          <w:sz w:val="19"/>
-          <w:szCs w:val="19"/>
-          <w:lang w:val="en-US" w:eastAsia="ru-RU"/>
-        </w:rPr>
-        <w:t xml:space="preserve"> </w:t>
-      </w:r>
-      <w:proofErr w:type="spellStart"/>
-      <w:r>
-        <w:rPr>
-          <w:rFonts w:ascii="Consolas" w:hAnsi="Consolas" w:cs="Consolas"/>
-          <w:sz w:val="19"/>
-          <w:szCs w:val="19"/>
-          <w:lang w:val="en-US" w:eastAsia="ru-RU"/>
-        </w:rPr>
-        <w:t>DispatchStatus</w:t>
-      </w:r>
-      <w:proofErr w:type="spellEnd"/>
-      <w:r>
-        <w:rPr>
-          <w:rFonts w:ascii="Consolas" w:hAnsi="Consolas" w:cs="Consolas"/>
-          <w:color w:val="808080"/>
-          <w:sz w:val="19"/>
-          <w:szCs w:val="19"/>
-          <w:lang w:val="en-US" w:eastAsia="ru-RU"/>
-        </w:rPr>
-        <w:t>=</w:t>
-      </w:r>
-      <w:r>
-        <w:rPr>
-          <w:rFonts w:ascii="Consolas" w:hAnsi="Consolas" w:cs="Consolas"/>
-          <w:color w:val="FF0000"/>
-          <w:sz w:val="19"/>
-          <w:szCs w:val="19"/>
-          <w:lang w:val="en-US" w:eastAsia="ru-RU"/>
-        </w:rPr>
-        <w:t>'</w:t>
-      </w:r>
-      <w:proofErr w:type="spellStart"/>
-      <w:r>
-        <w:rPr>
-          <w:rFonts w:ascii="Consolas" w:hAnsi="Consolas" w:cs="Consolas"/>
-          <w:color w:val="FF0000"/>
-          <w:sz w:val="19"/>
-          <w:szCs w:val="19"/>
-          <w:lang w:val="en-US" w:eastAsia="ru-RU"/>
-        </w:rPr>
-        <w:t>ToSend</w:t>
-      </w:r>
-      <w:proofErr w:type="spellEnd"/>
-      <w:r>
-        <w:rPr>
-          <w:rFonts w:ascii="Consolas" w:hAnsi="Consolas" w:cs="Consolas"/>
-          <w:color w:val="FF0000"/>
-          <w:sz w:val="19"/>
-          <w:szCs w:val="19"/>
-          <w:lang w:val="en-US" w:eastAsia="ru-RU"/>
-        </w:rPr>
-        <w:t>'</w:t>
+        <w:t>'ToSend'</w:t>
       </w:r>
     </w:p>
     <w:p>
@@ -2486,11 +1771,363 @@
     </w:p>
     <w:p>
       <w:pPr>
-        <w:ind w:firstLine="708"/>
-        <w:rPr>
+        <w:pStyle w:val="a3"/>
+        <w:numPr>
+          <w:ilvl w:val="0"/>
+          <w:numId w:val="4"/>
+        </w:numPr>
+        <w:ind w:left="0" w:firstLine="284"/>
+        <w:jc w:val="both"/>
+        <w:rPr>
+          <w:rFonts w:ascii="Arial" w:hAnsi="Arial" w:cs="Arial"/>
+          <w:sz w:val="24"/>
+          <w:szCs w:val="24"/>
+        </w:rPr>
+      </w:pPr>
+      <w:r>
+        <w:rPr>
+          <w:rFonts w:ascii="Arial" w:hAnsi="Arial" w:cs="Arial"/>
+          <w:sz w:val="24"/>
+          <w:szCs w:val="24"/>
+        </w:rPr>
+        <w:t xml:space="preserve">При значительном переполнении очереди </w:t>
+      </w:r>
+      <w:r>
+        <w:rPr>
+          <w:rFonts w:ascii="Arial" w:hAnsi="Arial" w:cs="Arial"/>
+          <w:sz w:val="24"/>
+          <w:szCs w:val="24"/>
+        </w:rPr>
+        <w:t>печати ненапечатанными</w:t>
+      </w:r>
+      <w:r>
+        <w:rPr>
+          <w:rFonts w:ascii="Arial" w:hAnsi="Arial" w:cs="Arial"/>
+          <w:sz w:val="24"/>
+          <w:szCs w:val="24"/>
+        </w:rPr>
+        <w:t xml:space="preserve"> бирк</w:t>
+      </w:r>
+      <w:r>
+        <w:rPr>
+          <w:rFonts w:ascii="Arial" w:hAnsi="Arial" w:cs="Arial"/>
+          <w:sz w:val="24"/>
+          <w:szCs w:val="24"/>
+        </w:rPr>
+        <w:t>ами, может прекратится печать бирок</w:t>
+      </w:r>
+      <w:r>
+        <w:rPr>
+          <w:rFonts w:ascii="Arial" w:hAnsi="Arial" w:cs="Arial"/>
+          <w:sz w:val="24"/>
+          <w:szCs w:val="24"/>
+        </w:rPr>
+        <w:t xml:space="preserve"> (при 100 шт. в очереди</w:t>
+      </w:r>
+      <w:r>
+        <w:rPr>
+          <w:rFonts w:ascii="Arial" w:hAnsi="Arial" w:cs="Arial"/>
+          <w:sz w:val="24"/>
+          <w:szCs w:val="24"/>
+        </w:rPr>
+        <w:t>,</w:t>
+      </w:r>
+      <w:r>
+        <w:rPr>
+          <w:rFonts w:ascii="Arial" w:hAnsi="Arial" w:cs="Arial"/>
+          <w:sz w:val="24"/>
+          <w:szCs w:val="24"/>
+        </w:rPr>
+        <w:t xml:space="preserve"> печать еще </w:t>
+      </w:r>
+      <w:r>
+        <w:rPr>
+          <w:rFonts w:ascii="Arial" w:hAnsi="Arial" w:cs="Arial"/>
+          <w:sz w:val="24"/>
+          <w:szCs w:val="24"/>
+        </w:rPr>
+        <w:t>функционирует</w:t>
+      </w:r>
+      <w:r>
+        <w:rPr>
+          <w:rFonts w:ascii="Arial" w:hAnsi="Arial" w:cs="Arial"/>
+          <w:sz w:val="24"/>
+          <w:szCs w:val="24"/>
+        </w:rPr>
+        <w:t>)</w:t>
+      </w:r>
+      <w:r>
+        <w:rPr>
+          <w:rFonts w:ascii="Arial" w:hAnsi="Arial" w:cs="Arial"/>
+          <w:sz w:val="24"/>
+          <w:szCs w:val="24"/>
+        </w:rPr>
+        <w:t>.</w:t>
+      </w:r>
+      <w:r>
+        <w:rPr>
+          <w:rFonts w:ascii="Arial" w:hAnsi="Arial" w:cs="Arial"/>
+          <w:sz w:val="24"/>
+          <w:szCs w:val="24"/>
+        </w:rPr>
+        <w:t xml:space="preserve"> Для устранения –</w:t>
+      </w:r>
+      <w:r>
+        <w:rPr>
+          <w:rFonts w:ascii="Arial" w:hAnsi="Arial" w:cs="Arial"/>
+          <w:sz w:val="24"/>
+          <w:szCs w:val="24"/>
+        </w:rPr>
+        <w:t>сократить</w:t>
+      </w:r>
+      <w:r>
+        <w:rPr>
+          <w:rFonts w:ascii="Arial" w:hAnsi="Arial" w:cs="Arial"/>
+          <w:sz w:val="24"/>
+          <w:szCs w:val="24"/>
+        </w:rPr>
+        <w:t>/очистить</w:t>
+      </w:r>
+      <w:r>
+        <w:rPr>
+          <w:rFonts w:ascii="Arial" w:hAnsi="Arial" w:cs="Arial"/>
+          <w:sz w:val="24"/>
+          <w:szCs w:val="24"/>
+        </w:rPr>
+        <w:t xml:space="preserve"> очередь. Для сокращения очереди: Отмена печати в Специалист АСУТП – Бирки. Для очистки выполнить </w:t>
+      </w:r>
+      <w:r>
+        <w:rPr>
+          <w:rFonts w:ascii="Arial" w:hAnsi="Arial" w:cs="Arial"/>
+          <w:sz w:val="24"/>
+          <w:szCs w:val="24"/>
+        </w:rPr>
+        <w:t xml:space="preserve">на сервере БД </w:t>
+      </w:r>
+      <w:r>
+        <w:rPr>
+          <w:rFonts w:ascii="Arial" w:hAnsi="Arial" w:cs="Arial"/>
+          <w:sz w:val="24"/>
+          <w:szCs w:val="24"/>
           <w:lang w:val="en-US"/>
         </w:rPr>
-      </w:pPr>
+        <w:t>krr-sql-paclx02:</w:t>
+      </w:r>
+    </w:p>
+    <w:p>
+      <w:pPr>
+        <w:autoSpaceDE w:val="0"/>
+        <w:autoSpaceDN w:val="0"/>
+        <w:spacing w:after="0"/>
+        <w:rPr>
+          <w:rFonts w:ascii="Consolas" w:hAnsi="Consolas" w:cs="Consolas"/>
+          <w:sz w:val="19"/>
+          <w:szCs w:val="19"/>
+          <w:lang w:val="en-US" w:eastAsia="ru-RU"/>
+        </w:rPr>
+      </w:pPr>
+      <w:r>
+        <w:rPr>
+          <w:rFonts w:ascii="Consolas" w:hAnsi="Consolas" w:cs="Consolas"/>
+          <w:color w:val="FF00FF"/>
+          <w:sz w:val="19"/>
+          <w:szCs w:val="19"/>
+          <w:lang w:val="en-US" w:eastAsia="ru-RU"/>
+        </w:rPr>
+        <w:t>update</w:t>
+      </w:r>
+      <w:r>
+        <w:rPr>
+          <w:rFonts w:ascii="Consolas" w:hAnsi="Consolas" w:cs="Consolas"/>
+          <w:sz w:val="19"/>
+          <w:szCs w:val="19"/>
+          <w:lang w:val="en-US" w:eastAsia="ru-RU"/>
+        </w:rPr>
+        <w:t xml:space="preserve"> [KRR-PA-ISA95_PRODUCTION]</w:t>
+      </w:r>
+      <w:r>
+        <w:rPr>
+          <w:rFonts w:ascii="Consolas" w:hAnsi="Consolas" w:cs="Consolas"/>
+          <w:color w:val="808080"/>
+          <w:sz w:val="19"/>
+          <w:szCs w:val="19"/>
+          <w:lang w:val="en-US" w:eastAsia="ru-RU"/>
+        </w:rPr>
+        <w:t>..</w:t>
+      </w:r>
+      <w:r>
+        <w:rPr>
+          <w:rFonts w:ascii="Consolas" w:hAnsi="Consolas" w:cs="Consolas"/>
+          <w:sz w:val="19"/>
+          <w:szCs w:val="19"/>
+          <w:lang w:val="en-US" w:eastAsia="ru-RU"/>
+        </w:rPr>
+        <w:t xml:space="preserve">JobOrder </w:t>
+      </w:r>
+      <w:r>
+        <w:rPr>
+          <w:rFonts w:ascii="Consolas" w:hAnsi="Consolas" w:cs="Consolas"/>
+          <w:color w:val="0000FF"/>
+          <w:sz w:val="19"/>
+          <w:szCs w:val="19"/>
+          <w:lang w:val="en-US" w:eastAsia="ru-RU"/>
+        </w:rPr>
+        <w:t>set</w:t>
+      </w:r>
+      <w:r>
+        <w:rPr>
+          <w:rFonts w:ascii="Consolas" w:hAnsi="Consolas" w:cs="Consolas"/>
+          <w:sz w:val="19"/>
+          <w:szCs w:val="19"/>
+          <w:lang w:val="en-US" w:eastAsia="ru-RU"/>
+        </w:rPr>
+        <w:t xml:space="preserve"> DispatchStatus</w:t>
+      </w:r>
+      <w:r>
+        <w:rPr>
+          <w:rFonts w:ascii="Consolas" w:hAnsi="Consolas" w:cs="Consolas"/>
+          <w:color w:val="808080"/>
+          <w:sz w:val="19"/>
+          <w:szCs w:val="19"/>
+          <w:lang w:val="en-US" w:eastAsia="ru-RU"/>
+        </w:rPr>
+        <w:t>=</w:t>
+      </w:r>
+      <w:r>
+        <w:rPr>
+          <w:rFonts w:ascii="Consolas" w:hAnsi="Consolas" w:cs="Consolas"/>
+          <w:color w:val="FF0000"/>
+          <w:sz w:val="19"/>
+          <w:szCs w:val="19"/>
+          <w:lang w:val="en-US" w:eastAsia="ru-RU"/>
+        </w:rPr>
+        <w:t>N'Done'</w:t>
+      </w:r>
+    </w:p>
+    <w:p>
+      <w:pPr>
+        <w:autoSpaceDE w:val="0"/>
+        <w:autoSpaceDN w:val="0"/>
+        <w:spacing w:after="0"/>
+        <w:rPr>
+          <w:rFonts w:ascii="Consolas" w:hAnsi="Consolas" w:cs="Consolas"/>
+          <w:color w:val="FF0000"/>
+          <w:sz w:val="19"/>
+          <w:szCs w:val="19"/>
+          <w:lang w:val="en-US" w:eastAsia="ru-RU"/>
+        </w:rPr>
+      </w:pPr>
+      <w:r>
+        <w:rPr>
+          <w:rFonts w:ascii="Consolas" w:hAnsi="Consolas" w:cs="Consolas"/>
+          <w:color w:val="0000FF"/>
+          <w:sz w:val="19"/>
+          <w:szCs w:val="19"/>
+          <w:lang w:val="en-US" w:eastAsia="ru-RU"/>
+        </w:rPr>
+        <w:t>where</w:t>
+      </w:r>
+      <w:r>
+        <w:rPr>
+          <w:rFonts w:ascii="Consolas" w:hAnsi="Consolas" w:cs="Consolas"/>
+          <w:sz w:val="19"/>
+          <w:szCs w:val="19"/>
+          <w:lang w:val="en-US" w:eastAsia="ru-RU"/>
+        </w:rPr>
+        <w:t xml:space="preserve"> WorkType</w:t>
+      </w:r>
+      <w:r>
+        <w:rPr>
+          <w:rFonts w:ascii="Consolas" w:hAnsi="Consolas" w:cs="Consolas"/>
+          <w:color w:val="808080"/>
+          <w:sz w:val="19"/>
+          <w:szCs w:val="19"/>
+          <w:lang w:val="en-US" w:eastAsia="ru-RU"/>
+        </w:rPr>
+        <w:t>=</w:t>
+      </w:r>
+      <w:r>
+        <w:rPr>
+          <w:rFonts w:ascii="Consolas" w:hAnsi="Consolas" w:cs="Consolas"/>
+          <w:color w:val="FF0000"/>
+          <w:sz w:val="19"/>
+          <w:szCs w:val="19"/>
+          <w:lang w:val="en-US" w:eastAsia="ru-RU"/>
+        </w:rPr>
+        <w:t>'KEPCommands'</w:t>
+      </w:r>
+      <w:r>
+        <w:rPr>
+          <w:rFonts w:ascii="Consolas" w:hAnsi="Consolas" w:cs="Consolas"/>
+          <w:sz w:val="19"/>
+          <w:szCs w:val="19"/>
+          <w:lang w:val="en-US" w:eastAsia="ru-RU"/>
+        </w:rPr>
+        <w:t xml:space="preserve"> </w:t>
+      </w:r>
+      <w:r>
+        <w:rPr>
+          <w:rFonts w:ascii="Consolas" w:hAnsi="Consolas" w:cs="Consolas"/>
+          <w:color w:val="808080"/>
+          <w:sz w:val="19"/>
+          <w:szCs w:val="19"/>
+          <w:lang w:val="en-US" w:eastAsia="ru-RU"/>
+        </w:rPr>
+        <w:t>and</w:t>
+      </w:r>
+      <w:r>
+        <w:rPr>
+          <w:rFonts w:ascii="Consolas" w:hAnsi="Consolas" w:cs="Consolas"/>
+          <w:sz w:val="19"/>
+          <w:szCs w:val="19"/>
+          <w:lang w:val="en-US" w:eastAsia="ru-RU"/>
+        </w:rPr>
+        <w:t xml:space="preserve"> DispatchStatus</w:t>
+      </w:r>
+      <w:r>
+        <w:rPr>
+          <w:rFonts w:ascii="Consolas" w:hAnsi="Consolas" w:cs="Consolas"/>
+          <w:color w:val="808080"/>
+          <w:sz w:val="19"/>
+          <w:szCs w:val="19"/>
+          <w:lang w:val="en-US" w:eastAsia="ru-RU"/>
+        </w:rPr>
+        <w:t>=</w:t>
+      </w:r>
+      <w:r>
+        <w:rPr>
+          <w:rFonts w:ascii="Consolas" w:hAnsi="Consolas" w:cs="Consolas"/>
+          <w:color w:val="FF0000"/>
+          <w:sz w:val="19"/>
+          <w:szCs w:val="19"/>
+          <w:lang w:val="en-US" w:eastAsia="ru-RU"/>
+        </w:rPr>
+        <w:t>'ToSend'</w:t>
+      </w:r>
+    </w:p>
+    <w:p>
+      <w:pPr>
+        <w:jc w:val="both"/>
+        <w:rPr>
+          <w:rFonts w:ascii="Arial" w:hAnsi="Arial" w:cs="Arial"/>
+          <w:sz w:val="24"/>
+          <w:szCs w:val="24"/>
+          <w:lang w:val="en-US"/>
+        </w:rPr>
+      </w:pPr>
+    </w:p>
+    <w:p>
+      <w:pPr>
+        <w:jc w:val="both"/>
+        <w:rPr>
+          <w:rFonts w:ascii="Arial" w:hAnsi="Arial" w:cs="Arial"/>
+          <w:sz w:val="24"/>
+          <w:szCs w:val="24"/>
+          <w:lang w:val="en-US"/>
+        </w:rPr>
+      </w:pPr>
+      <w:bookmarkStart w:id="0" w:name="_GoBack"/>
+      <w:bookmarkEnd w:id="0"/>
     </w:p>
     <w:sectPr>
       <w:pgSz w:w="11906" w:h="16838"/>
@@ -2596,7 +2233,7 @@
   <w:abstractNum w:abstractNumId="1" w15:restartNumberingAfterBreak="0">
     <w:nsid w:val="3E766F47"/>
     <w:multiLevelType w:val="multilevel"/>
-    <w:tmpl w:val="0419001F"/>
+    <w:tmpl w:val="1DD0F440"/>
     <w:lvl w:ilvl="0">
       <w:start w:val="1"/>
       <w:numFmt w:val="decimal"/>
@@ -2605,6 +2242,9 @@
       <w:pPr>
         <w:ind w:left="360" w:hanging="360"/>
       </w:pPr>
+      <w:rPr>
+        <w:lang w:val="en-US"/>
+      </w:rPr>
     </w:lvl>
     <w:lvl w:ilvl="1">
       <w:start w:val="1"/>

</xml_diff>

<commit_message>
Recovery after a stop Application Pools www_nikama IIS
</commit_message>
<xml_diff>
--- a/Примечания по устранению ошибок в АСПБГП.docx
+++ b/Примечания по устранению ошибок в АСПБГП.docx
@@ -50,8 +50,27 @@
           <w:sz w:val="24"/>
           <w:szCs w:val="24"/>
         </w:rPr>
-        <w:t xml:space="preserve">осле пересборки сервера </w:t>
-      </w:r>
+        <w:t xml:space="preserve">осле </w:t>
+      </w:r>
+      <w:proofErr w:type="spellStart"/>
+      <w:r>
+        <w:rPr>
+          <w:rFonts w:ascii="Arial" w:hAnsi="Arial" w:cs="Arial"/>
+          <w:sz w:val="24"/>
+          <w:szCs w:val="24"/>
+        </w:rPr>
+        <w:t>пересборки</w:t>
+      </w:r>
+      <w:proofErr w:type="spellEnd"/>
+      <w:r>
+        <w:rPr>
+          <w:rFonts w:ascii="Arial" w:hAnsi="Arial" w:cs="Arial"/>
+          <w:sz w:val="24"/>
+          <w:szCs w:val="24"/>
+        </w:rPr>
+        <w:t xml:space="preserve"> сервера </w:t>
+      </w:r>
+      <w:proofErr w:type="spellStart"/>
       <w:r>
         <w:rPr>
           <w:rFonts w:ascii="Arial" w:hAnsi="Arial" w:cs="Arial"/>
@@ -61,6 +80,7 @@
         </w:rPr>
         <w:t>krr</w:t>
       </w:r>
+      <w:proofErr w:type="spellEnd"/>
       <w:r>
         <w:rPr>
           <w:rFonts w:ascii="Arial" w:hAnsi="Arial" w:cs="Arial"/>
@@ -86,6 +106,7 @@
         </w:rPr>
         <w:t>-</w:t>
       </w:r>
+      <w:proofErr w:type="spellStart"/>
       <w:r>
         <w:rPr>
           <w:rFonts w:ascii="Arial" w:hAnsi="Arial" w:cs="Arial"/>
@@ -95,6 +116,7 @@
         </w:rPr>
         <w:t>palbp</w:t>
       </w:r>
+      <w:proofErr w:type="spellEnd"/>
       <w:r>
         <w:rPr>
           <w:rFonts w:ascii="Arial" w:hAnsi="Arial" w:cs="Arial"/>
@@ -231,7 +253,43 @@
           <w:sz w:val="24"/>
           <w:szCs w:val="24"/>
         </w:rPr>
-        <w:t xml:space="preserve"> - UA Configuration Tool и создали сертификат в ней. После этого импортировали его в КЕП сервер и в хранилище на сервере</w:t>
+        <w:t xml:space="preserve"> - UA </w:t>
+      </w:r>
+      <w:proofErr w:type="spellStart"/>
+      <w:r>
+        <w:rPr>
+          <w:rFonts w:ascii="Arial" w:hAnsi="Arial" w:cs="Arial"/>
+          <w:sz w:val="24"/>
+          <w:szCs w:val="24"/>
+        </w:rPr>
+        <w:t>Configuration</w:t>
+      </w:r>
+      <w:proofErr w:type="spellEnd"/>
+      <w:r>
+        <w:rPr>
+          <w:rFonts w:ascii="Arial" w:hAnsi="Arial" w:cs="Arial"/>
+          <w:sz w:val="24"/>
+          <w:szCs w:val="24"/>
+        </w:rPr>
+        <w:t xml:space="preserve"> </w:t>
+      </w:r>
+      <w:proofErr w:type="spellStart"/>
+      <w:r>
+        <w:rPr>
+          <w:rFonts w:ascii="Arial" w:hAnsi="Arial" w:cs="Arial"/>
+          <w:sz w:val="24"/>
+          <w:szCs w:val="24"/>
+        </w:rPr>
+        <w:t>Tool</w:t>
+      </w:r>
+      <w:proofErr w:type="spellEnd"/>
+      <w:r>
+        <w:rPr>
+          <w:rFonts w:ascii="Arial" w:hAnsi="Arial" w:cs="Arial"/>
+          <w:sz w:val="24"/>
+          <w:szCs w:val="24"/>
+        </w:rPr>
+        <w:t xml:space="preserve"> и создали сертификат в ней. После этого импортировали его в КЕП сервер и в хранилище на сервере</w:t>
       </w:r>
       <w:r>
         <w:rPr>
@@ -404,12 +462,34 @@
           <w:lang w:val="uk-UA"/>
         </w:rPr>
       </w:pPr>
+      <w:proofErr w:type="spellStart"/>
       <w:r>
         <w:rPr>
           <w:lang w:val="uk-UA"/>
         </w:rPr>
         <w:lastRenderedPageBreak/>
-        <w:t xml:space="preserve">Инструкция к утилите </w:t>
+        <w:t>Инструкция</w:t>
+      </w:r>
+      <w:proofErr w:type="spellEnd"/>
+      <w:r>
+        <w:rPr>
+          <w:lang w:val="uk-UA"/>
+        </w:rPr>
+        <w:t xml:space="preserve"> к </w:t>
+      </w:r>
+      <w:proofErr w:type="spellStart"/>
+      <w:r>
+        <w:rPr>
+          <w:lang w:val="uk-UA"/>
+        </w:rPr>
+        <w:t>утилите</w:t>
+      </w:r>
+      <w:proofErr w:type="spellEnd"/>
+      <w:r>
+        <w:rPr>
+          <w:lang w:val="uk-UA"/>
+        </w:rPr>
+        <w:t xml:space="preserve"> </w:t>
       </w:r>
       <w:hyperlink r:id="rId9" w:history="1">
         <w:r>
@@ -425,6 +505,7 @@
           </w:rPr>
           <w:t>://</w:t>
         </w:r>
+        <w:proofErr w:type="spellStart"/>
         <w:r>
           <w:rPr>
             <w:rStyle w:val="a4"/>
@@ -432,12 +513,14 @@
           </w:rPr>
           <w:t>opcfoundation</w:t>
         </w:r>
+        <w:proofErr w:type="spellEnd"/>
         <w:r>
           <w:rPr>
             <w:rStyle w:val="a4"/>
           </w:rPr>
           <w:t>.</w:t>
         </w:r>
+        <w:proofErr w:type="spellStart"/>
         <w:r>
           <w:rPr>
             <w:rStyle w:val="a4"/>
@@ -445,12 +528,14 @@
           </w:rPr>
           <w:t>github</w:t>
         </w:r>
+        <w:proofErr w:type="spellEnd"/>
         <w:r>
           <w:rPr>
             <w:rStyle w:val="a4"/>
           </w:rPr>
           <w:t>.</w:t>
         </w:r>
+        <w:proofErr w:type="spellStart"/>
         <w:r>
           <w:rPr>
             <w:rStyle w:val="a4"/>
@@ -458,6 +543,7 @@
           </w:rPr>
           <w:t>io</w:t>
         </w:r>
+        <w:proofErr w:type="spellEnd"/>
         <w:r>
           <w:rPr>
             <w:rStyle w:val="a4"/>
@@ -503,6 +589,7 @@
           </w:rPr>
           <w:t>/</w:t>
         </w:r>
+        <w:proofErr w:type="spellStart"/>
         <w:r>
           <w:rPr>
             <w:rStyle w:val="a4"/>
@@ -510,6 +597,7 @@
           </w:rPr>
           <w:t>uaconfig</w:t>
         </w:r>
+        <w:proofErr w:type="spellEnd"/>
         <w:r>
           <w:rPr>
             <w:rStyle w:val="a4"/>
@@ -542,6 +630,7 @@
           </w:rPr>
           <w:t>.</w:t>
         </w:r>
+        <w:proofErr w:type="spellStart"/>
         <w:r>
           <w:rPr>
             <w:rStyle w:val="a4"/>
@@ -549,6 +638,7 @@
           </w:rPr>
           <w:t>htm</w:t>
         </w:r>
+        <w:proofErr w:type="spellEnd"/>
       </w:hyperlink>
       <w:r>
         <w:t xml:space="preserve"> </w:t>
@@ -601,6 +691,7 @@
         </w:rPr>
         <w:t xml:space="preserve">я для передачи в САП, то надпись </w:t>
       </w:r>
+      <w:proofErr w:type="gramStart"/>
       <w:r>
         <w:rPr>
           <w:rFonts w:ascii="Arial" w:hAnsi="Arial" w:cs="Arial"/>
@@ -608,7 +699,17 @@
           <w:sz w:val="24"/>
           <w:szCs w:val="24"/>
         </w:rPr>
-        <w:t>Нет связи с САП</w:t>
+        <w:t>Нет</w:t>
+      </w:r>
+      <w:proofErr w:type="gramEnd"/>
+      <w:r>
+        <w:rPr>
+          <w:rFonts w:ascii="Arial" w:hAnsi="Arial" w:cs="Arial"/>
+          <w:color w:val="FF0000"/>
+          <w:sz w:val="24"/>
+          <w:szCs w:val="24"/>
+        </w:rPr>
+        <w:t xml:space="preserve"> связи с САП</w:t>
       </w:r>
       <w:r>
         <w:rPr>
@@ -747,6 +848,7 @@
           <w:lang w:val="en-US"/>
         </w:rPr>
       </w:pPr>
+      <w:proofErr w:type="gramStart"/>
       <w:r>
         <w:rPr>
           <w:rFonts w:ascii="Consolas" w:eastAsia="Calibri" w:hAnsi="Consolas" w:cs="Consolas"/>
@@ -755,8 +857,31 @@
           <w:szCs w:val="19"/>
           <w:lang w:val="en-US"/>
         </w:rPr>
-        <w:t>select * from [KRR-PA-ISA95_PRODUCTION]..JobOrder</w:t>
-      </w:r>
+        <w:t>select</w:t>
+      </w:r>
+      <w:proofErr w:type="gramEnd"/>
+      <w:r>
+        <w:rPr>
+          <w:rFonts w:ascii="Consolas" w:eastAsia="Calibri" w:hAnsi="Consolas" w:cs="Consolas"/>
+          <w:color w:val="FF00FF"/>
+          <w:sz w:val="19"/>
+          <w:szCs w:val="19"/>
+          <w:lang w:val="en-US"/>
+        </w:rPr>
+        <w:t xml:space="preserve"> * from [KRR-PA-ISA95_PRODUCTION]..</w:t>
+      </w:r>
+      <w:proofErr w:type="spellStart"/>
+      <w:r>
+        <w:rPr>
+          <w:rFonts w:ascii="Consolas" w:eastAsia="Calibri" w:hAnsi="Consolas" w:cs="Consolas"/>
+          <w:color w:val="FF00FF"/>
+          <w:sz w:val="19"/>
+          <w:szCs w:val="19"/>
+          <w:lang w:val="en-US"/>
+        </w:rPr>
+        <w:t>JobOrder</w:t>
+      </w:r>
+      <w:proofErr w:type="spellEnd"/>
     </w:p>
     <w:p>
       <w:pPr>
@@ -771,6 +896,7 @@
           <w:lang w:val="en-US"/>
         </w:rPr>
       </w:pPr>
+      <w:proofErr w:type="gramStart"/>
       <w:r>
         <w:rPr>
           <w:rFonts w:ascii="Consolas" w:eastAsia="Calibri" w:hAnsi="Consolas" w:cs="Consolas"/>
@@ -779,7 +905,84 @@
           <w:szCs w:val="19"/>
           <w:lang w:val="en-US"/>
         </w:rPr>
-        <w:t>where WorkType='SAPExport' and DispatchStatus!='Done'</w:t>
+        <w:t>where</w:t>
+      </w:r>
+      <w:proofErr w:type="gramEnd"/>
+      <w:r>
+        <w:rPr>
+          <w:rFonts w:ascii="Consolas" w:eastAsia="Calibri" w:hAnsi="Consolas" w:cs="Consolas"/>
+          <w:color w:val="FF00FF"/>
+          <w:sz w:val="19"/>
+          <w:szCs w:val="19"/>
+          <w:lang w:val="en-US"/>
+        </w:rPr>
+        <w:t xml:space="preserve"> </w:t>
+      </w:r>
+      <w:proofErr w:type="spellStart"/>
+      <w:r>
+        <w:rPr>
+          <w:rFonts w:ascii="Consolas" w:eastAsia="Calibri" w:hAnsi="Consolas" w:cs="Consolas"/>
+          <w:color w:val="FF00FF"/>
+          <w:sz w:val="19"/>
+          <w:szCs w:val="19"/>
+          <w:lang w:val="en-US"/>
+        </w:rPr>
+        <w:t>WorkType</w:t>
+      </w:r>
+      <w:proofErr w:type="spellEnd"/>
+      <w:r>
+        <w:rPr>
+          <w:rFonts w:ascii="Consolas" w:eastAsia="Calibri" w:hAnsi="Consolas" w:cs="Consolas"/>
+          <w:color w:val="FF00FF"/>
+          <w:sz w:val="19"/>
+          <w:szCs w:val="19"/>
+          <w:lang w:val="en-US"/>
+        </w:rPr>
+        <w:t>='</w:t>
+      </w:r>
+      <w:proofErr w:type="spellStart"/>
+      <w:r>
+        <w:rPr>
+          <w:rFonts w:ascii="Consolas" w:eastAsia="Calibri" w:hAnsi="Consolas" w:cs="Consolas"/>
+          <w:color w:val="FF00FF"/>
+          <w:sz w:val="19"/>
+          <w:szCs w:val="19"/>
+          <w:lang w:val="en-US"/>
+        </w:rPr>
+        <w:t>SAPExport</w:t>
+      </w:r>
+      <w:proofErr w:type="spellEnd"/>
+      <w:r>
+        <w:rPr>
+          <w:rFonts w:ascii="Consolas" w:eastAsia="Calibri" w:hAnsi="Consolas" w:cs="Consolas"/>
+          <w:color w:val="FF00FF"/>
+          <w:sz w:val="19"/>
+          <w:szCs w:val="19"/>
+          <w:lang w:val="en-US"/>
+        </w:rPr>
+        <w:t xml:space="preserve">' and </w:t>
+      </w:r>
+      <w:proofErr w:type="spellStart"/>
+      <w:r>
+        <w:rPr>
+          <w:rFonts w:ascii="Consolas" w:eastAsia="Calibri" w:hAnsi="Consolas" w:cs="Consolas"/>
+          <w:color w:val="FF00FF"/>
+          <w:sz w:val="19"/>
+          <w:szCs w:val="19"/>
+          <w:lang w:val="en-US"/>
+        </w:rPr>
+        <w:t>DispatchStatus</w:t>
+      </w:r>
+      <w:proofErr w:type="spellEnd"/>
+      <w:r>
+        <w:rPr>
+          <w:rFonts w:ascii="Consolas" w:eastAsia="Calibri" w:hAnsi="Consolas" w:cs="Consolas"/>
+          <w:color w:val="FF00FF"/>
+          <w:sz w:val="19"/>
+          <w:szCs w:val="19"/>
+          <w:lang w:val="en-US"/>
+        </w:rPr>
+        <w:t>!='Done'</w:t>
       </w:r>
     </w:p>
     <w:p>
@@ -795,6 +998,7 @@
           <w:lang w:val="en-US"/>
         </w:rPr>
       </w:pPr>
+      <w:proofErr w:type="gramStart"/>
       <w:r>
         <w:rPr>
           <w:rFonts w:ascii="Consolas" w:eastAsia="Calibri" w:hAnsi="Consolas" w:cs="Consolas"/>
@@ -803,8 +1007,31 @@
           <w:szCs w:val="19"/>
           <w:lang w:val="en-US"/>
         </w:rPr>
-        <w:t>order by id desc</w:t>
-      </w:r>
+        <w:t>order</w:t>
+      </w:r>
+      <w:proofErr w:type="gramEnd"/>
+      <w:r>
+        <w:rPr>
+          <w:rFonts w:ascii="Consolas" w:eastAsia="Calibri" w:hAnsi="Consolas" w:cs="Consolas"/>
+          <w:color w:val="FF00FF"/>
+          <w:sz w:val="19"/>
+          <w:szCs w:val="19"/>
+          <w:lang w:val="en-US"/>
+        </w:rPr>
+        <w:t xml:space="preserve"> by id </w:t>
+      </w:r>
+      <w:proofErr w:type="spellStart"/>
+      <w:r>
+        <w:rPr>
+          <w:rFonts w:ascii="Consolas" w:eastAsia="Calibri" w:hAnsi="Consolas" w:cs="Consolas"/>
+          <w:color w:val="FF00FF"/>
+          <w:sz w:val="19"/>
+          <w:szCs w:val="19"/>
+          <w:lang w:val="en-US"/>
+        </w:rPr>
+        <w:t>desc</w:t>
+      </w:r>
+      <w:proofErr w:type="spellEnd"/>
     </w:p>
     <w:p>
       <w:pPr>
@@ -927,6 +1154,7 @@
           <w:lang w:val="en-US" w:eastAsia="ru-RU"/>
         </w:rPr>
       </w:pPr>
+      <w:proofErr w:type="gramStart"/>
       <w:r>
         <w:rPr>
           <w:rFonts w:ascii="Consolas" w:hAnsi="Consolas" w:cs="Consolas"/>
@@ -935,7 +1163,84 @@
           <w:szCs w:val="19"/>
           <w:lang w:val="en-US" w:eastAsia="ru-RU"/>
         </w:rPr>
-        <w:t>update [KRR-PA-ISA95_PRODUCTION]..JobOrder set DispatchStatus=N'Done'</w:t>
+        <w:t>update</w:t>
+      </w:r>
+      <w:proofErr w:type="gramEnd"/>
+      <w:r>
+        <w:rPr>
+          <w:rFonts w:ascii="Consolas" w:hAnsi="Consolas" w:cs="Consolas"/>
+          <w:color w:val="008000"/>
+          <w:sz w:val="19"/>
+          <w:szCs w:val="19"/>
+          <w:lang w:val="en-US" w:eastAsia="ru-RU"/>
+        </w:rPr>
+        <w:t xml:space="preserve"> [KRR-PA-ISA95_PRODUCTION]..</w:t>
+      </w:r>
+      <w:proofErr w:type="spellStart"/>
+      <w:r>
+        <w:rPr>
+          <w:rFonts w:ascii="Consolas" w:hAnsi="Consolas" w:cs="Consolas"/>
+          <w:color w:val="008000"/>
+          <w:sz w:val="19"/>
+          <w:szCs w:val="19"/>
+          <w:lang w:val="en-US" w:eastAsia="ru-RU"/>
+        </w:rPr>
+        <w:t>JobOrder</w:t>
+      </w:r>
+      <w:proofErr w:type="spellEnd"/>
+      <w:r>
+        <w:rPr>
+          <w:rFonts w:ascii="Consolas" w:hAnsi="Consolas" w:cs="Consolas"/>
+          <w:color w:val="008000"/>
+          <w:sz w:val="19"/>
+          <w:szCs w:val="19"/>
+          <w:lang w:val="en-US" w:eastAsia="ru-RU"/>
+        </w:rPr>
+        <w:t xml:space="preserve"> set </w:t>
+      </w:r>
+      <w:proofErr w:type="spellStart"/>
+      <w:r>
+        <w:rPr>
+          <w:rFonts w:ascii="Consolas" w:hAnsi="Consolas" w:cs="Consolas"/>
+          <w:color w:val="008000"/>
+          <w:sz w:val="19"/>
+          <w:szCs w:val="19"/>
+          <w:lang w:val="en-US" w:eastAsia="ru-RU"/>
+        </w:rPr>
+        <w:t>DispatchStatus</w:t>
+      </w:r>
+      <w:proofErr w:type="spellEnd"/>
+      <w:r>
+        <w:rPr>
+          <w:rFonts w:ascii="Consolas" w:hAnsi="Consolas" w:cs="Consolas"/>
+          <w:color w:val="008000"/>
+          <w:sz w:val="19"/>
+          <w:szCs w:val="19"/>
+          <w:lang w:val="en-US" w:eastAsia="ru-RU"/>
+        </w:rPr>
+        <w:t>=</w:t>
+      </w:r>
+      <w:proofErr w:type="spellStart"/>
+      <w:r>
+        <w:rPr>
+          <w:rFonts w:ascii="Consolas" w:hAnsi="Consolas" w:cs="Consolas"/>
+          <w:color w:val="008000"/>
+          <w:sz w:val="19"/>
+          <w:szCs w:val="19"/>
+          <w:lang w:val="en-US" w:eastAsia="ru-RU"/>
+        </w:rPr>
+        <w:t>N'Done</w:t>
+      </w:r>
+      <w:proofErr w:type="spellEnd"/>
+      <w:r>
+        <w:rPr>
+          <w:rFonts w:ascii="Consolas" w:hAnsi="Consolas" w:cs="Consolas"/>
+          <w:color w:val="008000"/>
+          <w:sz w:val="19"/>
+          <w:szCs w:val="19"/>
+          <w:lang w:val="en-US" w:eastAsia="ru-RU"/>
+        </w:rPr>
+        <w:t>'</w:t>
       </w:r>
     </w:p>
     <w:p>
@@ -951,6 +1256,7 @@
           <w:lang w:val="en-US" w:eastAsia="ru-RU"/>
         </w:rPr>
       </w:pPr>
+      <w:proofErr w:type="gramStart"/>
       <w:r>
         <w:rPr>
           <w:rFonts w:ascii="Consolas" w:hAnsi="Consolas" w:cs="Consolas"/>
@@ -959,7 +1265,84 @@
           <w:szCs w:val="19"/>
           <w:lang w:val="en-US" w:eastAsia="ru-RU"/>
         </w:rPr>
-        <w:t>where WorkType='SAPExport' and DispatchStatus='TODO'</w:t>
+        <w:t>where</w:t>
+      </w:r>
+      <w:proofErr w:type="gramEnd"/>
+      <w:r>
+        <w:rPr>
+          <w:rFonts w:ascii="Consolas" w:hAnsi="Consolas" w:cs="Consolas"/>
+          <w:color w:val="008000"/>
+          <w:sz w:val="19"/>
+          <w:szCs w:val="19"/>
+          <w:lang w:val="en-US" w:eastAsia="ru-RU"/>
+        </w:rPr>
+        <w:t xml:space="preserve"> </w:t>
+      </w:r>
+      <w:proofErr w:type="spellStart"/>
+      <w:r>
+        <w:rPr>
+          <w:rFonts w:ascii="Consolas" w:hAnsi="Consolas" w:cs="Consolas"/>
+          <w:color w:val="008000"/>
+          <w:sz w:val="19"/>
+          <w:szCs w:val="19"/>
+          <w:lang w:val="en-US" w:eastAsia="ru-RU"/>
+        </w:rPr>
+        <w:t>WorkType</w:t>
+      </w:r>
+      <w:proofErr w:type="spellEnd"/>
+      <w:r>
+        <w:rPr>
+          <w:rFonts w:ascii="Consolas" w:hAnsi="Consolas" w:cs="Consolas"/>
+          <w:color w:val="008000"/>
+          <w:sz w:val="19"/>
+          <w:szCs w:val="19"/>
+          <w:lang w:val="en-US" w:eastAsia="ru-RU"/>
+        </w:rPr>
+        <w:t>='</w:t>
+      </w:r>
+      <w:proofErr w:type="spellStart"/>
+      <w:r>
+        <w:rPr>
+          <w:rFonts w:ascii="Consolas" w:hAnsi="Consolas" w:cs="Consolas"/>
+          <w:color w:val="008000"/>
+          <w:sz w:val="19"/>
+          <w:szCs w:val="19"/>
+          <w:lang w:val="en-US" w:eastAsia="ru-RU"/>
+        </w:rPr>
+        <w:t>SAPExport</w:t>
+      </w:r>
+      <w:proofErr w:type="spellEnd"/>
+      <w:r>
+        <w:rPr>
+          <w:rFonts w:ascii="Consolas" w:hAnsi="Consolas" w:cs="Consolas"/>
+          <w:color w:val="008000"/>
+          <w:sz w:val="19"/>
+          <w:szCs w:val="19"/>
+          <w:lang w:val="en-US" w:eastAsia="ru-RU"/>
+        </w:rPr>
+        <w:t xml:space="preserve">' and </w:t>
+      </w:r>
+      <w:proofErr w:type="spellStart"/>
+      <w:r>
+        <w:rPr>
+          <w:rFonts w:ascii="Consolas" w:hAnsi="Consolas" w:cs="Consolas"/>
+          <w:color w:val="008000"/>
+          <w:sz w:val="19"/>
+          <w:szCs w:val="19"/>
+          <w:lang w:val="en-US" w:eastAsia="ru-RU"/>
+        </w:rPr>
+        <w:t>DispatchStatus</w:t>
+      </w:r>
+      <w:proofErr w:type="spellEnd"/>
+      <w:r>
+        <w:rPr>
+          <w:rFonts w:ascii="Consolas" w:hAnsi="Consolas" w:cs="Consolas"/>
+          <w:color w:val="008000"/>
+          <w:sz w:val="19"/>
+          <w:szCs w:val="19"/>
+          <w:lang w:val="en-US" w:eastAsia="ru-RU"/>
+        </w:rPr>
+        <w:t>='TODO'</w:t>
       </w:r>
     </w:p>
     <w:p>
@@ -1205,6 +1588,7 @@
           <w:lang w:val="en-US" w:eastAsia="ru-RU"/>
         </w:rPr>
       </w:pPr>
+      <w:proofErr w:type="gramStart"/>
       <w:r>
         <w:rPr>
           <w:rFonts w:ascii="Consolas" w:hAnsi="Consolas" w:cs="Consolas"/>
@@ -1215,6 +1599,7 @@
         </w:rPr>
         <w:t>select</w:t>
       </w:r>
+      <w:proofErr w:type="gramEnd"/>
       <w:r>
         <w:rPr>
           <w:rFonts w:ascii="Consolas" w:hAnsi="Consolas" w:cs="Consolas"/>
@@ -1272,6 +1657,7 @@
         </w:rPr>
         <w:t>..</w:t>
       </w:r>
+      <w:proofErr w:type="spellStart"/>
       <w:r>
         <w:rPr>
           <w:rFonts w:ascii="Consolas" w:hAnsi="Consolas" w:cs="Consolas"/>
@@ -1281,6 +1667,7 @@
         </w:rPr>
         <w:t>JobOrder</w:t>
       </w:r>
+      <w:proofErr w:type="spellEnd"/>
     </w:p>
     <w:p>
       <w:pPr>
@@ -1294,6 +1681,7 @@
           <w:lang w:val="en-US" w:eastAsia="ru-RU"/>
         </w:rPr>
       </w:pPr>
+      <w:proofErr w:type="gramStart"/>
       <w:r>
         <w:rPr>
           <w:rFonts w:ascii="Consolas" w:hAnsi="Consolas" w:cs="Consolas"/>
@@ -1304,15 +1692,27 @@
         </w:rPr>
         <w:t>where</w:t>
       </w:r>
-      <w:r>
-        <w:rPr>
-          <w:rFonts w:ascii="Consolas" w:hAnsi="Consolas" w:cs="Consolas"/>
-          <w:sz w:val="19"/>
-          <w:szCs w:val="19"/>
-          <w:lang w:val="en-US" w:eastAsia="ru-RU"/>
-        </w:rPr>
-        <w:t xml:space="preserve"> WorkType</w:t>
-      </w:r>
+      <w:proofErr w:type="gramEnd"/>
+      <w:r>
+        <w:rPr>
+          <w:rFonts w:ascii="Consolas" w:hAnsi="Consolas" w:cs="Consolas"/>
+          <w:sz w:val="19"/>
+          <w:szCs w:val="19"/>
+          <w:lang w:val="en-US" w:eastAsia="ru-RU"/>
+        </w:rPr>
+        <w:t xml:space="preserve"> </w:t>
+      </w:r>
+      <w:proofErr w:type="spellStart"/>
+      <w:r>
+        <w:rPr>
+          <w:rFonts w:ascii="Consolas" w:hAnsi="Consolas" w:cs="Consolas"/>
+          <w:sz w:val="19"/>
+          <w:szCs w:val="19"/>
+          <w:lang w:val="en-US" w:eastAsia="ru-RU"/>
+        </w:rPr>
+        <w:t>WorkType</w:t>
+      </w:r>
+      <w:proofErr w:type="spellEnd"/>
       <w:r>
         <w:rPr>
           <w:rFonts w:ascii="Consolas" w:hAnsi="Consolas" w:cs="Consolas"/>
@@ -1331,7 +1731,29 @@
           <w:szCs w:val="19"/>
           <w:lang w:val="en-US" w:eastAsia="ru-RU"/>
         </w:rPr>
-        <w:t>'KEPCommands'</w:t>
+        <w:t>'</w:t>
+      </w:r>
+      <w:proofErr w:type="spellStart"/>
+      <w:r>
+        <w:rPr>
+          <w:rFonts w:ascii="Consolas" w:hAnsi="Consolas" w:cs="Consolas"/>
+          <w:color w:val="FF0000"/>
+          <w:sz w:val="19"/>
+          <w:szCs w:val="19"/>
+          <w:lang w:val="en-US" w:eastAsia="ru-RU"/>
+        </w:rPr>
+        <w:t>KEPCommands</w:t>
+      </w:r>
+      <w:proofErr w:type="spellEnd"/>
+      <w:r>
+        <w:rPr>
+          <w:rFonts w:ascii="Consolas" w:hAnsi="Consolas" w:cs="Consolas"/>
+          <w:color w:val="FF0000"/>
+          <w:sz w:val="19"/>
+          <w:szCs w:val="19"/>
+          <w:lang w:val="en-US" w:eastAsia="ru-RU"/>
+        </w:rPr>
+        <w:t>'</w:t>
       </w:r>
       <w:r>
         <w:rPr>
@@ -1359,8 +1781,19 @@
           <w:szCs w:val="19"/>
           <w:lang w:val="en-US" w:eastAsia="ru-RU"/>
         </w:rPr>
-        <w:t xml:space="preserve"> DispatchStatus</w:t>
-      </w:r>
+        <w:t xml:space="preserve"> </w:t>
+      </w:r>
+      <w:proofErr w:type="spellStart"/>
+      <w:r>
+        <w:rPr>
+          <w:rFonts w:ascii="Consolas" w:hAnsi="Consolas" w:cs="Consolas"/>
+          <w:sz w:val="19"/>
+          <w:szCs w:val="19"/>
+          <w:lang w:val="en-US" w:eastAsia="ru-RU"/>
+        </w:rPr>
+        <w:t>DispatchStatus</w:t>
+      </w:r>
+      <w:proofErr w:type="spellEnd"/>
       <w:r>
         <w:rPr>
           <w:rFonts w:ascii="Consolas" w:hAnsi="Consolas" w:cs="Consolas"/>
@@ -1395,6 +1828,7 @@
           <w:lang w:val="en-US" w:eastAsia="ru-RU"/>
         </w:rPr>
       </w:pPr>
+      <w:proofErr w:type="gramStart"/>
       <w:r>
         <w:rPr>
           <w:rFonts w:ascii="Consolas" w:hAnsi="Consolas" w:cs="Consolas"/>
@@ -1405,6 +1839,7 @@
         </w:rPr>
         <w:t>order</w:t>
       </w:r>
+      <w:proofErr w:type="gramEnd"/>
       <w:r>
         <w:rPr>
           <w:rFonts w:ascii="Consolas" w:hAnsi="Consolas" w:cs="Consolas"/>
@@ -1433,6 +1868,7 @@
         </w:rPr>
         <w:t xml:space="preserve"> id </w:t>
       </w:r>
+      <w:proofErr w:type="spellStart"/>
       <w:r>
         <w:rPr>
           <w:rFonts w:ascii="Consolas" w:hAnsi="Consolas" w:cs="Consolas"/>
@@ -1443,6 +1879,7 @@
         </w:rPr>
         <w:t>desc</w:t>
       </w:r>
+      <w:proofErr w:type="spellEnd"/>
     </w:p>
     <w:p>
       <w:pPr>
@@ -1581,6 +2018,7 @@
           <w:lang w:val="en-US" w:eastAsia="ru-RU"/>
         </w:rPr>
       </w:pPr>
+      <w:proofErr w:type="gramStart"/>
       <w:r>
         <w:rPr>
           <w:rFonts w:ascii="Consolas" w:hAnsi="Consolas" w:cs="Consolas"/>
@@ -1591,6 +2029,7 @@
         </w:rPr>
         <w:t>update</w:t>
       </w:r>
+      <w:proofErr w:type="gramEnd"/>
       <w:r>
         <w:rPr>
           <w:rFonts w:ascii="Consolas" w:hAnsi="Consolas" w:cs="Consolas"/>
@@ -1610,14 +2049,25 @@
         </w:rPr>
         <w:t>..</w:t>
       </w:r>
-      <w:r>
-        <w:rPr>
-          <w:rFonts w:ascii="Consolas" w:hAnsi="Consolas" w:cs="Consolas"/>
-          <w:sz w:val="19"/>
-          <w:szCs w:val="19"/>
-          <w:lang w:val="en-US" w:eastAsia="ru-RU"/>
-        </w:rPr>
-        <w:t xml:space="preserve">JobOrder </w:t>
+      <w:proofErr w:type="spellStart"/>
+      <w:r>
+        <w:rPr>
+          <w:rFonts w:ascii="Consolas" w:hAnsi="Consolas" w:cs="Consolas"/>
+          <w:sz w:val="19"/>
+          <w:szCs w:val="19"/>
+          <w:lang w:val="en-US" w:eastAsia="ru-RU"/>
+        </w:rPr>
+        <w:t>JobOrder</w:t>
+      </w:r>
+      <w:proofErr w:type="spellEnd"/>
+      <w:r>
+        <w:rPr>
+          <w:rFonts w:ascii="Consolas" w:hAnsi="Consolas" w:cs="Consolas"/>
+          <w:sz w:val="19"/>
+          <w:szCs w:val="19"/>
+          <w:lang w:val="en-US" w:eastAsia="ru-RU"/>
+        </w:rPr>
+        <w:t xml:space="preserve"> </w:t>
       </w:r>
       <w:r>
         <w:rPr>
@@ -1636,8 +2086,19 @@
           <w:szCs w:val="19"/>
           <w:lang w:val="en-US" w:eastAsia="ru-RU"/>
         </w:rPr>
-        <w:t xml:space="preserve"> DispatchStatus</w:t>
-      </w:r>
+        <w:t xml:space="preserve"> </w:t>
+      </w:r>
+      <w:proofErr w:type="spellStart"/>
+      <w:r>
+        <w:rPr>
+          <w:rFonts w:ascii="Consolas" w:hAnsi="Consolas" w:cs="Consolas"/>
+          <w:sz w:val="19"/>
+          <w:szCs w:val="19"/>
+          <w:lang w:val="en-US" w:eastAsia="ru-RU"/>
+        </w:rPr>
+        <w:t>DispatchStatus</w:t>
+      </w:r>
+      <w:proofErr w:type="spellEnd"/>
       <w:r>
         <w:rPr>
           <w:rFonts w:ascii="Consolas" w:hAnsi="Consolas" w:cs="Consolas"/>
@@ -1648,6 +2109,7 @@
         </w:rPr>
         <w:t>=</w:t>
       </w:r>
+      <w:proofErr w:type="spellStart"/>
       <w:r>
         <w:rPr>
           <w:rFonts w:ascii="Consolas" w:hAnsi="Consolas" w:cs="Consolas"/>
@@ -1656,7 +2118,18 @@
           <w:szCs w:val="19"/>
           <w:lang w:val="en-US" w:eastAsia="ru-RU"/>
         </w:rPr>
-        <w:t>N'Done'</w:t>
+        <w:t>N'Done</w:t>
+      </w:r>
+      <w:proofErr w:type="spellEnd"/>
+      <w:r>
+        <w:rPr>
+          <w:rFonts w:ascii="Consolas" w:hAnsi="Consolas" w:cs="Consolas"/>
+          <w:color w:val="FF0000"/>
+          <w:sz w:val="19"/>
+          <w:szCs w:val="19"/>
+          <w:lang w:val="en-US" w:eastAsia="ru-RU"/>
+        </w:rPr>
+        <w:t>'</w:t>
       </w:r>
     </w:p>
     <w:p>
@@ -1672,6 +2145,7 @@
           <w:lang w:val="en-US" w:eastAsia="ru-RU"/>
         </w:rPr>
       </w:pPr>
+      <w:proofErr w:type="gramStart"/>
       <w:r>
         <w:rPr>
           <w:rFonts w:ascii="Consolas" w:hAnsi="Consolas" w:cs="Consolas"/>
@@ -1682,15 +2156,27 @@
         </w:rPr>
         <w:t>where</w:t>
       </w:r>
-      <w:r>
-        <w:rPr>
-          <w:rFonts w:ascii="Consolas" w:hAnsi="Consolas" w:cs="Consolas"/>
-          <w:sz w:val="19"/>
-          <w:szCs w:val="19"/>
-          <w:lang w:val="en-US" w:eastAsia="ru-RU"/>
-        </w:rPr>
-        <w:t xml:space="preserve"> WorkType</w:t>
-      </w:r>
+      <w:proofErr w:type="gramEnd"/>
+      <w:r>
+        <w:rPr>
+          <w:rFonts w:ascii="Consolas" w:hAnsi="Consolas" w:cs="Consolas"/>
+          <w:sz w:val="19"/>
+          <w:szCs w:val="19"/>
+          <w:lang w:val="en-US" w:eastAsia="ru-RU"/>
+        </w:rPr>
+        <w:t xml:space="preserve"> </w:t>
+      </w:r>
+      <w:proofErr w:type="spellStart"/>
+      <w:r>
+        <w:rPr>
+          <w:rFonts w:ascii="Consolas" w:hAnsi="Consolas" w:cs="Consolas"/>
+          <w:sz w:val="19"/>
+          <w:szCs w:val="19"/>
+          <w:lang w:val="en-US" w:eastAsia="ru-RU"/>
+        </w:rPr>
+        <w:t>WorkType</w:t>
+      </w:r>
+      <w:proofErr w:type="spellEnd"/>
       <w:r>
         <w:rPr>
           <w:rFonts w:ascii="Consolas" w:hAnsi="Consolas" w:cs="Consolas"/>
@@ -1709,7 +2195,29 @@
           <w:szCs w:val="19"/>
           <w:lang w:val="en-US" w:eastAsia="ru-RU"/>
         </w:rPr>
-        <w:t>'KEPCommands'</w:t>
+        <w:t>'</w:t>
+      </w:r>
+      <w:proofErr w:type="spellStart"/>
+      <w:r>
+        <w:rPr>
+          <w:rFonts w:ascii="Consolas" w:hAnsi="Consolas" w:cs="Consolas"/>
+          <w:color w:val="FF0000"/>
+          <w:sz w:val="19"/>
+          <w:szCs w:val="19"/>
+          <w:lang w:val="en-US" w:eastAsia="ru-RU"/>
+        </w:rPr>
+        <w:t>KEPCommands</w:t>
+      </w:r>
+      <w:proofErr w:type="spellEnd"/>
+      <w:r>
+        <w:rPr>
+          <w:rFonts w:ascii="Consolas" w:hAnsi="Consolas" w:cs="Consolas"/>
+          <w:color w:val="FF0000"/>
+          <w:sz w:val="19"/>
+          <w:szCs w:val="19"/>
+          <w:lang w:val="en-US" w:eastAsia="ru-RU"/>
+        </w:rPr>
+        <w:t>'</w:t>
       </w:r>
       <w:r>
         <w:rPr>
@@ -1737,8 +2245,19 @@
           <w:szCs w:val="19"/>
           <w:lang w:val="en-US" w:eastAsia="ru-RU"/>
         </w:rPr>
-        <w:t xml:space="preserve"> DispatchStatus</w:t>
-      </w:r>
+        <w:t xml:space="preserve"> </w:t>
+      </w:r>
+      <w:proofErr w:type="spellStart"/>
+      <w:r>
+        <w:rPr>
+          <w:rFonts w:ascii="Consolas" w:hAnsi="Consolas" w:cs="Consolas"/>
+          <w:sz w:val="19"/>
+          <w:szCs w:val="19"/>
+          <w:lang w:val="en-US" w:eastAsia="ru-RU"/>
+        </w:rPr>
+        <w:t>DispatchStatus</w:t>
+      </w:r>
+      <w:proofErr w:type="spellEnd"/>
       <w:r>
         <w:rPr>
           <w:rFonts w:ascii="Consolas" w:hAnsi="Consolas" w:cs="Consolas"/>
@@ -1757,7 +2276,29 @@
           <w:szCs w:val="19"/>
           <w:lang w:val="en-US" w:eastAsia="ru-RU"/>
         </w:rPr>
-        <w:t>'ToSend'</w:t>
+        <w:t>'</w:t>
+      </w:r>
+      <w:proofErr w:type="spellStart"/>
+      <w:r>
+        <w:rPr>
+          <w:rFonts w:ascii="Consolas" w:hAnsi="Consolas" w:cs="Consolas"/>
+          <w:color w:val="FF0000"/>
+          <w:sz w:val="19"/>
+          <w:szCs w:val="19"/>
+          <w:lang w:val="en-US" w:eastAsia="ru-RU"/>
+        </w:rPr>
+        <w:t>ToSend</w:t>
+      </w:r>
+      <w:proofErr w:type="spellEnd"/>
+      <w:r>
+        <w:rPr>
+          <w:rFonts w:ascii="Consolas" w:hAnsi="Consolas" w:cs="Consolas"/>
+          <w:color w:val="FF0000"/>
+          <w:sz w:val="19"/>
+          <w:szCs w:val="19"/>
+          <w:lang w:val="en-US" w:eastAsia="ru-RU"/>
+        </w:rPr>
+        <w:t>'</w:t>
       </w:r>
     </w:p>
     <w:p>
@@ -1926,6 +2467,7 @@
           <w:lang w:val="en-US" w:eastAsia="ru-RU"/>
         </w:rPr>
       </w:pPr>
+      <w:proofErr w:type="gramStart"/>
       <w:r>
         <w:rPr>
           <w:rFonts w:ascii="Consolas" w:hAnsi="Consolas" w:cs="Consolas"/>
@@ -1936,6 +2478,7 @@
         </w:rPr>
         <w:t>update</w:t>
       </w:r>
+      <w:proofErr w:type="gramEnd"/>
       <w:r>
         <w:rPr>
           <w:rFonts w:ascii="Consolas" w:hAnsi="Consolas" w:cs="Consolas"/>
@@ -1955,14 +2498,25 @@
         </w:rPr>
         <w:t>..</w:t>
       </w:r>
-      <w:r>
-        <w:rPr>
-          <w:rFonts w:ascii="Consolas" w:hAnsi="Consolas" w:cs="Consolas"/>
-          <w:sz w:val="19"/>
-          <w:szCs w:val="19"/>
-          <w:lang w:val="en-US" w:eastAsia="ru-RU"/>
-        </w:rPr>
-        <w:t xml:space="preserve">JobOrder </w:t>
+      <w:proofErr w:type="spellStart"/>
+      <w:r>
+        <w:rPr>
+          <w:rFonts w:ascii="Consolas" w:hAnsi="Consolas" w:cs="Consolas"/>
+          <w:sz w:val="19"/>
+          <w:szCs w:val="19"/>
+          <w:lang w:val="en-US" w:eastAsia="ru-RU"/>
+        </w:rPr>
+        <w:t>JobOrder</w:t>
+      </w:r>
+      <w:proofErr w:type="spellEnd"/>
+      <w:r>
+        <w:rPr>
+          <w:rFonts w:ascii="Consolas" w:hAnsi="Consolas" w:cs="Consolas"/>
+          <w:sz w:val="19"/>
+          <w:szCs w:val="19"/>
+          <w:lang w:val="en-US" w:eastAsia="ru-RU"/>
+        </w:rPr>
+        <w:t xml:space="preserve"> </w:t>
       </w:r>
       <w:r>
         <w:rPr>
@@ -1981,8 +2535,19 @@
           <w:szCs w:val="19"/>
           <w:lang w:val="en-US" w:eastAsia="ru-RU"/>
         </w:rPr>
-        <w:t xml:space="preserve"> DispatchStatus</w:t>
-      </w:r>
+        <w:t xml:space="preserve"> </w:t>
+      </w:r>
+      <w:proofErr w:type="spellStart"/>
+      <w:r>
+        <w:rPr>
+          <w:rFonts w:ascii="Consolas" w:hAnsi="Consolas" w:cs="Consolas"/>
+          <w:sz w:val="19"/>
+          <w:szCs w:val="19"/>
+          <w:lang w:val="en-US" w:eastAsia="ru-RU"/>
+        </w:rPr>
+        <w:t>DispatchStatus</w:t>
+      </w:r>
+      <w:proofErr w:type="spellEnd"/>
       <w:r>
         <w:rPr>
           <w:rFonts w:ascii="Consolas" w:hAnsi="Consolas" w:cs="Consolas"/>
@@ -1993,6 +2558,7 @@
         </w:rPr>
         <w:t>=</w:t>
       </w:r>
+      <w:proofErr w:type="spellStart"/>
       <w:r>
         <w:rPr>
           <w:rFonts w:ascii="Consolas" w:hAnsi="Consolas" w:cs="Consolas"/>
@@ -2001,7 +2567,18 @@
           <w:szCs w:val="19"/>
           <w:lang w:val="en-US" w:eastAsia="ru-RU"/>
         </w:rPr>
-        <w:t>N'Done'</w:t>
+        <w:t>N'Done</w:t>
+      </w:r>
+      <w:proofErr w:type="spellEnd"/>
+      <w:r>
+        <w:rPr>
+          <w:rFonts w:ascii="Consolas" w:hAnsi="Consolas" w:cs="Consolas"/>
+          <w:color w:val="FF0000"/>
+          <w:sz w:val="19"/>
+          <w:szCs w:val="19"/>
+          <w:lang w:val="en-US" w:eastAsia="ru-RU"/>
+        </w:rPr>
+        <w:t>'</w:t>
       </w:r>
     </w:p>
     <w:p>
@@ -2017,6 +2594,7 @@
           <w:lang w:val="en-US" w:eastAsia="ru-RU"/>
         </w:rPr>
       </w:pPr>
+      <w:proofErr w:type="gramStart"/>
       <w:r>
         <w:rPr>
           <w:rFonts w:ascii="Consolas" w:hAnsi="Consolas" w:cs="Consolas"/>
@@ -2027,15 +2605,27 @@
         </w:rPr>
         <w:t>where</w:t>
       </w:r>
-      <w:r>
-        <w:rPr>
-          <w:rFonts w:ascii="Consolas" w:hAnsi="Consolas" w:cs="Consolas"/>
-          <w:sz w:val="19"/>
-          <w:szCs w:val="19"/>
-          <w:lang w:val="en-US" w:eastAsia="ru-RU"/>
-        </w:rPr>
-        <w:t xml:space="preserve"> WorkType</w:t>
-      </w:r>
+      <w:proofErr w:type="gramEnd"/>
+      <w:r>
+        <w:rPr>
+          <w:rFonts w:ascii="Consolas" w:hAnsi="Consolas" w:cs="Consolas"/>
+          <w:sz w:val="19"/>
+          <w:szCs w:val="19"/>
+          <w:lang w:val="en-US" w:eastAsia="ru-RU"/>
+        </w:rPr>
+        <w:t xml:space="preserve"> </w:t>
+      </w:r>
+      <w:proofErr w:type="spellStart"/>
+      <w:r>
+        <w:rPr>
+          <w:rFonts w:ascii="Consolas" w:hAnsi="Consolas" w:cs="Consolas"/>
+          <w:sz w:val="19"/>
+          <w:szCs w:val="19"/>
+          <w:lang w:val="en-US" w:eastAsia="ru-RU"/>
+        </w:rPr>
+        <w:t>WorkType</w:t>
+      </w:r>
+      <w:proofErr w:type="spellEnd"/>
       <w:r>
         <w:rPr>
           <w:rFonts w:ascii="Consolas" w:hAnsi="Consolas" w:cs="Consolas"/>
@@ -2054,7 +2644,29 @@
           <w:szCs w:val="19"/>
           <w:lang w:val="en-US" w:eastAsia="ru-RU"/>
         </w:rPr>
-        <w:t>'KEPCommands'</w:t>
+        <w:t>'</w:t>
+      </w:r>
+      <w:proofErr w:type="spellStart"/>
+      <w:r>
+        <w:rPr>
+          <w:rFonts w:ascii="Consolas" w:hAnsi="Consolas" w:cs="Consolas"/>
+          <w:color w:val="FF0000"/>
+          <w:sz w:val="19"/>
+          <w:szCs w:val="19"/>
+          <w:lang w:val="en-US" w:eastAsia="ru-RU"/>
+        </w:rPr>
+        <w:t>KEPCommands</w:t>
+      </w:r>
+      <w:proofErr w:type="spellEnd"/>
+      <w:r>
+        <w:rPr>
+          <w:rFonts w:ascii="Consolas" w:hAnsi="Consolas" w:cs="Consolas"/>
+          <w:color w:val="FF0000"/>
+          <w:sz w:val="19"/>
+          <w:szCs w:val="19"/>
+          <w:lang w:val="en-US" w:eastAsia="ru-RU"/>
+        </w:rPr>
+        <w:t>'</w:t>
       </w:r>
       <w:r>
         <w:rPr>
@@ -2082,8 +2694,19 @@
           <w:szCs w:val="19"/>
           <w:lang w:val="en-US" w:eastAsia="ru-RU"/>
         </w:rPr>
-        <w:t xml:space="preserve"> DispatchStatus</w:t>
-      </w:r>
+        <w:t xml:space="preserve"> </w:t>
+      </w:r>
+      <w:proofErr w:type="spellStart"/>
+      <w:r>
+        <w:rPr>
+          <w:rFonts w:ascii="Consolas" w:hAnsi="Consolas" w:cs="Consolas"/>
+          <w:sz w:val="19"/>
+          <w:szCs w:val="19"/>
+          <w:lang w:val="en-US" w:eastAsia="ru-RU"/>
+        </w:rPr>
+        <w:t>DispatchStatus</w:t>
+      </w:r>
+      <w:proofErr w:type="spellEnd"/>
       <w:r>
         <w:rPr>
           <w:rFonts w:ascii="Consolas" w:hAnsi="Consolas" w:cs="Consolas"/>
@@ -2102,7 +2725,29 @@
           <w:szCs w:val="19"/>
           <w:lang w:val="en-US" w:eastAsia="ru-RU"/>
         </w:rPr>
-        <w:t>'ToSend'</w:t>
+        <w:t>'</w:t>
+      </w:r>
+      <w:proofErr w:type="spellStart"/>
+      <w:r>
+        <w:rPr>
+          <w:rFonts w:ascii="Consolas" w:hAnsi="Consolas" w:cs="Consolas"/>
+          <w:color w:val="FF0000"/>
+          <w:sz w:val="19"/>
+          <w:szCs w:val="19"/>
+          <w:lang w:val="en-US" w:eastAsia="ru-RU"/>
+        </w:rPr>
+        <w:t>ToSend</w:t>
+      </w:r>
+      <w:proofErr w:type="spellEnd"/>
+      <w:r>
+        <w:rPr>
+          <w:rFonts w:ascii="Consolas" w:hAnsi="Consolas" w:cs="Consolas"/>
+          <w:color w:val="FF0000"/>
+          <w:sz w:val="19"/>
+          <w:szCs w:val="19"/>
+          <w:lang w:val="en-US" w:eastAsia="ru-RU"/>
+        </w:rPr>
+        <w:t>'</w:t>
       </w:r>
     </w:p>
     <w:p>
@@ -2118,6 +2763,12 @@
     </w:p>
     <w:p>
       <w:pPr>
+        <w:pStyle w:val="a3"/>
+        <w:numPr>
+          <w:ilvl w:val="0"/>
+          <w:numId w:val="4"/>
+        </w:numPr>
+        <w:ind w:hanging="76"/>
         <w:jc w:val="both"/>
         <w:rPr>
           <w:rFonts w:ascii="Arial" w:hAnsi="Arial" w:cs="Arial"/>
@@ -2126,8 +2777,920 @@
           <w:lang w:val="en-US"/>
         </w:rPr>
       </w:pPr>
+      <w:r>
+        <w:rPr>
+          <w:rFonts w:ascii="Arial" w:hAnsi="Arial" w:cs="Arial"/>
+          <w:sz w:val="24"/>
+          <w:szCs w:val="24"/>
+        </w:rPr>
+        <w:t>Остановка</w:t>
+      </w:r>
+      <w:r>
+        <w:rPr>
+          <w:rFonts w:ascii="Arial" w:hAnsi="Arial" w:cs="Arial"/>
+          <w:sz w:val="24"/>
+          <w:szCs w:val="24"/>
+          <w:lang w:val="en-US"/>
+        </w:rPr>
+        <w:t xml:space="preserve"> </w:t>
+      </w:r>
+      <w:r>
+        <w:rPr>
+          <w:rFonts w:ascii="Arial" w:hAnsi="Arial" w:cs="Arial"/>
+          <w:sz w:val="24"/>
+          <w:szCs w:val="24"/>
+          <w:lang w:val="en-US"/>
+        </w:rPr>
+        <w:t xml:space="preserve">IIS Application Pools </w:t>
+      </w:r>
+      <w:proofErr w:type="spellStart"/>
+      <w:r>
+        <w:rPr>
+          <w:rFonts w:ascii="Arial" w:hAnsi="Arial" w:cs="Arial"/>
+          <w:sz w:val="24"/>
+          <w:szCs w:val="24"/>
+          <w:lang w:val="en-US"/>
+        </w:rPr>
+        <w:t>www_nikama</w:t>
+      </w:r>
+      <w:proofErr w:type="spellEnd"/>
+    </w:p>
+    <w:p>
+      <w:pPr>
+        <w:ind w:left="284"/>
+        <w:jc w:val="both"/>
+        <w:rPr>
+          <w:rFonts w:ascii="Arial" w:hAnsi="Arial" w:cs="Arial"/>
+          <w:sz w:val="24"/>
+          <w:szCs w:val="24"/>
+        </w:rPr>
+      </w:pPr>
+      <w:r>
+        <w:rPr>
+          <w:rFonts w:ascii="Arial" w:hAnsi="Arial" w:cs="Arial"/>
+          <w:sz w:val="24"/>
+          <w:szCs w:val="24"/>
+        </w:rPr>
+        <w:t xml:space="preserve">При не правильной настройки </w:t>
+      </w:r>
+      <w:r>
+        <w:rPr>
+          <w:rFonts w:ascii="Arial" w:hAnsi="Arial" w:cs="Arial"/>
+          <w:sz w:val="24"/>
+          <w:szCs w:val="24"/>
+          <w:lang w:val="en-US"/>
+        </w:rPr>
+        <w:t>web</w:t>
+      </w:r>
+      <w:r>
+        <w:rPr>
+          <w:rFonts w:ascii="Arial" w:hAnsi="Arial" w:cs="Arial"/>
+          <w:sz w:val="24"/>
+          <w:szCs w:val="24"/>
+        </w:rPr>
+        <w:t xml:space="preserve"> </w:t>
+      </w:r>
+      <w:r>
+        <w:rPr>
+          <w:rFonts w:ascii="Arial" w:hAnsi="Arial" w:cs="Arial"/>
+          <w:sz w:val="24"/>
+          <w:szCs w:val="24"/>
+        </w:rPr>
+        <w:t>приложения и при ошибках такового пул приложения автоматически останавливается</w:t>
+      </w:r>
+    </w:p>
+    <w:p>
+      <w:pPr>
+        <w:ind w:left="284"/>
+        <w:jc w:val="both"/>
+        <w:rPr>
+          <w:rFonts w:ascii="Arial" w:hAnsi="Arial" w:cs="Arial"/>
+          <w:sz w:val="24"/>
+          <w:szCs w:val="24"/>
+        </w:rPr>
+      </w:pPr>
+      <w:r>
+        <w:rPr>
+          <w:rFonts w:ascii="Arial" w:hAnsi="Arial" w:cs="Arial"/>
+          <w:sz w:val="24"/>
+          <w:szCs w:val="24"/>
+        </w:rPr>
+        <w:lastRenderedPageBreak/>
+        <w:t>Решение:</w:t>
+      </w:r>
+    </w:p>
+    <w:p>
+      <w:pPr>
+        <w:ind w:left="284"/>
+        <w:jc w:val="both"/>
+        <w:rPr>
+          <w:rFonts w:ascii="Arial" w:hAnsi="Arial" w:cs="Arial"/>
+          <w:sz w:val="24"/>
+          <w:szCs w:val="24"/>
+          <w:lang w:val="en-US"/>
+        </w:rPr>
+      </w:pPr>
+      <w:r>
+        <w:rPr>
+          <w:rFonts w:ascii="Arial" w:hAnsi="Arial" w:cs="Arial"/>
+          <w:sz w:val="24"/>
+          <w:szCs w:val="24"/>
+        </w:rPr>
+        <w:t xml:space="preserve">Нужно произвести настройки </w:t>
+      </w:r>
+      <w:r>
+        <w:rPr>
+          <w:rFonts w:ascii="Arial" w:hAnsi="Arial" w:cs="Arial"/>
+          <w:sz w:val="24"/>
+          <w:szCs w:val="24"/>
+          <w:lang w:val="en-US"/>
+        </w:rPr>
+        <w:t>IIS</w:t>
+      </w:r>
+    </w:p>
+    <w:p>
+      <w:pPr>
+        <w:numPr>
+          <w:ilvl w:val="0"/>
+          <w:numId w:val="5"/>
+        </w:numPr>
+        <w:spacing w:after="0" w:line="240" w:lineRule="auto"/>
+        <w:ind w:left="450"/>
+        <w:rPr>
+          <w:rFonts w:ascii="Arial" w:hAnsi="Arial" w:cs="Arial"/>
+          <w:color w:val="242729"/>
+          <w:sz w:val="23"/>
+          <w:szCs w:val="23"/>
+          <w:lang w:val="en-US"/>
+        </w:rPr>
+      </w:pPr>
+      <w:r>
+        <w:rPr>
+          <w:rFonts w:ascii="Arial" w:hAnsi="Arial" w:cs="Arial"/>
+          <w:color w:val="242729"/>
+          <w:sz w:val="23"/>
+          <w:szCs w:val="23"/>
+          <w:lang w:val="en-US"/>
+        </w:rPr>
+        <w:t xml:space="preserve">In </w:t>
+      </w:r>
+      <w:r>
+        <w:rPr>
+          <w:rFonts w:ascii="Arial" w:hAnsi="Arial" w:cs="Arial"/>
+          <w:b/>
+          <w:color w:val="242729"/>
+          <w:sz w:val="23"/>
+          <w:szCs w:val="23"/>
+          <w:lang w:val="en-US"/>
+        </w:rPr>
+        <w:t>IIS Manager</w:t>
+      </w:r>
+      <w:r>
+        <w:rPr>
+          <w:rFonts w:ascii="Arial" w:hAnsi="Arial" w:cs="Arial"/>
+          <w:color w:val="242729"/>
+          <w:sz w:val="23"/>
+          <w:szCs w:val="23"/>
+          <w:lang w:val="en-US"/>
+        </w:rPr>
+        <w:t xml:space="preserve">, click </w:t>
+      </w:r>
+      <w:r>
+        <w:rPr>
+          <w:rFonts w:ascii="Arial" w:hAnsi="Arial" w:cs="Arial"/>
+          <w:b/>
+          <w:color w:val="242729"/>
+          <w:sz w:val="23"/>
+          <w:szCs w:val="23"/>
+          <w:lang w:val="en-US"/>
+        </w:rPr>
+        <w:t>computer name</w:t>
+      </w:r>
+      <w:r>
+        <w:rPr>
+          <w:rFonts w:ascii="Arial" w:hAnsi="Arial" w:cs="Arial"/>
+          <w:color w:val="242729"/>
+          <w:sz w:val="23"/>
+          <w:szCs w:val="23"/>
+          <w:lang w:val="en-US"/>
+        </w:rPr>
+        <w:t xml:space="preserve"> in the </w:t>
+      </w:r>
+      <w:r>
+        <w:rPr>
+          <w:rFonts w:ascii="Arial" w:hAnsi="Arial" w:cs="Arial"/>
+          <w:b/>
+          <w:color w:val="242729"/>
+          <w:sz w:val="23"/>
+          <w:szCs w:val="23"/>
+          <w:lang w:val="en-US"/>
+        </w:rPr>
+        <w:t>Connection pane</w:t>
+      </w:r>
+      <w:r>
+        <w:rPr>
+          <w:rFonts w:ascii="Arial" w:hAnsi="Arial" w:cs="Arial"/>
+          <w:color w:val="242729"/>
+          <w:sz w:val="23"/>
+          <w:szCs w:val="23"/>
+          <w:lang w:val="en-US"/>
+        </w:rPr>
+        <w:t>.</w:t>
+      </w:r>
+    </w:p>
+    <w:p>
+      <w:pPr>
+        <w:numPr>
+          <w:ilvl w:val="0"/>
+          <w:numId w:val="5"/>
+        </w:numPr>
+        <w:spacing w:after="0" w:line="240" w:lineRule="auto"/>
+        <w:ind w:left="450"/>
+        <w:rPr>
+          <w:rFonts w:ascii="Arial" w:hAnsi="Arial" w:cs="Arial"/>
+          <w:color w:val="242729"/>
+          <w:sz w:val="23"/>
+          <w:szCs w:val="23"/>
+          <w:lang w:val="en-US"/>
+        </w:rPr>
+      </w:pPr>
+      <w:r>
+        <w:rPr>
+          <w:rFonts w:ascii="Arial" w:hAnsi="Arial" w:cs="Arial"/>
+          <w:color w:val="242729"/>
+          <w:sz w:val="23"/>
+          <w:szCs w:val="23"/>
+          <w:lang w:val="en-US"/>
+        </w:rPr>
+        <w:t>Switch to Features View if the view is not active.</w:t>
+      </w:r>
+    </w:p>
+    <w:p>
+      <w:pPr>
+        <w:numPr>
+          <w:ilvl w:val="0"/>
+          <w:numId w:val="5"/>
+        </w:numPr>
+        <w:spacing w:after="0" w:line="240" w:lineRule="auto"/>
+        <w:ind w:left="450"/>
+        <w:rPr>
+          <w:rFonts w:ascii="Arial" w:hAnsi="Arial" w:cs="Arial"/>
+          <w:color w:val="242729"/>
+          <w:sz w:val="23"/>
+          <w:szCs w:val="23"/>
+          <w:lang w:val="en-US"/>
+        </w:rPr>
+      </w:pPr>
+      <w:r>
+        <w:rPr>
+          <w:rFonts w:ascii="Arial" w:hAnsi="Arial" w:cs="Arial"/>
+          <w:color w:val="242729"/>
+          <w:sz w:val="23"/>
+          <w:szCs w:val="23"/>
+          <w:lang w:val="en-US"/>
+        </w:rPr>
+        <w:t xml:space="preserve">Double-click </w:t>
+      </w:r>
+      <w:r>
+        <w:rPr>
+          <w:rFonts w:ascii="Arial" w:hAnsi="Arial" w:cs="Arial"/>
+          <w:b/>
+          <w:color w:val="242729"/>
+          <w:sz w:val="23"/>
+          <w:szCs w:val="23"/>
+          <w:lang w:val="en-US"/>
+        </w:rPr>
+        <w:t>Configuration Editor</w:t>
+      </w:r>
+      <w:r>
+        <w:rPr>
+          <w:rFonts w:ascii="Arial" w:hAnsi="Arial" w:cs="Arial"/>
+          <w:color w:val="242729"/>
+          <w:sz w:val="23"/>
+          <w:szCs w:val="23"/>
+          <w:lang w:val="en-US"/>
+        </w:rPr>
+        <w:t xml:space="preserve"> in the </w:t>
+      </w:r>
+      <w:r>
+        <w:rPr>
+          <w:rFonts w:ascii="Arial" w:hAnsi="Arial" w:cs="Arial"/>
+          <w:b/>
+          <w:color w:val="242729"/>
+          <w:sz w:val="23"/>
+          <w:szCs w:val="23"/>
+          <w:lang w:val="en-US"/>
+        </w:rPr>
+        <w:t>Management section</w:t>
+      </w:r>
+      <w:r>
+        <w:rPr>
+          <w:rFonts w:ascii="Arial" w:hAnsi="Arial" w:cs="Arial"/>
+          <w:color w:val="242729"/>
+          <w:sz w:val="23"/>
+          <w:szCs w:val="23"/>
+          <w:lang w:val="en-US"/>
+        </w:rPr>
+        <w:t xml:space="preserve"> of the Features View.</w:t>
+      </w:r>
+    </w:p>
+    <w:p>
+      <w:pPr>
+        <w:numPr>
+          <w:ilvl w:val="0"/>
+          <w:numId w:val="5"/>
+        </w:numPr>
+        <w:spacing w:after="0" w:line="240" w:lineRule="auto"/>
+        <w:ind w:left="450"/>
+        <w:rPr>
+          <w:rFonts w:ascii="Arial" w:hAnsi="Arial" w:cs="Arial"/>
+          <w:color w:val="242729"/>
+          <w:sz w:val="23"/>
+          <w:szCs w:val="23"/>
+          <w:lang w:val="en-US"/>
+        </w:rPr>
+      </w:pPr>
+      <w:r>
+        <w:rPr>
+          <w:rFonts w:ascii="Arial" w:hAnsi="Arial" w:cs="Arial"/>
+          <w:color w:val="242729"/>
+          <w:sz w:val="23"/>
+          <w:szCs w:val="23"/>
+          <w:lang w:val="en-US"/>
+        </w:rPr>
+        <w:t xml:space="preserve">Click the down-arrow for the Section field, expand </w:t>
+      </w:r>
+      <w:proofErr w:type="spellStart"/>
+      <w:r>
+        <w:rPr>
+          <w:rFonts w:ascii="Arial" w:hAnsi="Arial" w:cs="Arial"/>
+          <w:b/>
+          <w:color w:val="242729"/>
+          <w:sz w:val="23"/>
+          <w:szCs w:val="23"/>
+          <w:lang w:val="en-US"/>
+        </w:rPr>
+        <w:t>system.applicationhost</w:t>
+      </w:r>
+      <w:proofErr w:type="spellEnd"/>
+      <w:r>
+        <w:rPr>
+          <w:rFonts w:ascii="Arial" w:hAnsi="Arial" w:cs="Arial"/>
+          <w:color w:val="242729"/>
+          <w:sz w:val="23"/>
+          <w:szCs w:val="23"/>
+          <w:lang w:val="en-US"/>
+        </w:rPr>
+        <w:t xml:space="preserve">, and then click </w:t>
+      </w:r>
+      <w:r>
+        <w:rPr>
+          <w:rFonts w:ascii="Arial" w:hAnsi="Arial" w:cs="Arial"/>
+          <w:b/>
+          <w:color w:val="242729"/>
+          <w:sz w:val="23"/>
+          <w:szCs w:val="23"/>
+          <w:lang w:val="en-US"/>
+        </w:rPr>
+        <w:t>application pools</w:t>
+      </w:r>
+      <w:r>
+        <w:rPr>
+          <w:rFonts w:ascii="Arial" w:hAnsi="Arial" w:cs="Arial"/>
+          <w:color w:val="242729"/>
+          <w:sz w:val="23"/>
+          <w:szCs w:val="23"/>
+          <w:lang w:val="en-US"/>
+        </w:rPr>
+        <w:t>.</w:t>
+      </w:r>
+    </w:p>
+    <w:p>
+      <w:pPr>
+        <w:numPr>
+          <w:ilvl w:val="0"/>
+          <w:numId w:val="5"/>
+        </w:numPr>
+        <w:spacing w:after="0" w:line="240" w:lineRule="auto"/>
+        <w:ind w:left="450"/>
+        <w:rPr>
+          <w:rFonts w:ascii="Arial" w:hAnsi="Arial" w:cs="Arial"/>
+          <w:color w:val="242729"/>
+          <w:sz w:val="23"/>
+          <w:szCs w:val="23"/>
+          <w:lang w:val="en-US"/>
+        </w:rPr>
+      </w:pPr>
+      <w:r>
+        <w:rPr>
+          <w:rFonts w:ascii="Arial" w:hAnsi="Arial" w:cs="Arial"/>
+          <w:color w:val="242729"/>
+          <w:sz w:val="23"/>
+          <w:szCs w:val="23"/>
+          <w:lang w:val="en-US"/>
+        </w:rPr>
+        <w:t xml:space="preserve">Click (Collection) and then click ellipses </w:t>
+      </w:r>
+      <w:r>
+        <w:rPr>
+          <w:rFonts w:ascii="Arial" w:hAnsi="Arial" w:cs="Arial"/>
+          <w:b/>
+          <w:color w:val="242729"/>
+          <w:sz w:val="23"/>
+          <w:szCs w:val="23"/>
+          <w:lang w:val="en-US"/>
+        </w:rPr>
+        <w:t>(…)</w:t>
+      </w:r>
+      <w:r>
+        <w:rPr>
+          <w:rFonts w:ascii="Arial" w:hAnsi="Arial" w:cs="Arial"/>
+          <w:color w:val="242729"/>
+          <w:sz w:val="23"/>
+          <w:szCs w:val="23"/>
+          <w:lang w:val="en-US"/>
+        </w:rPr>
+        <w:t xml:space="preserve"> next to the field that shows the count.</w:t>
+      </w:r>
+    </w:p>
+    <w:p>
+      <w:pPr>
+        <w:numPr>
+          <w:ilvl w:val="0"/>
+          <w:numId w:val="5"/>
+        </w:numPr>
+        <w:spacing w:after="0" w:line="240" w:lineRule="auto"/>
+        <w:ind w:left="450"/>
+        <w:rPr>
+          <w:rFonts w:ascii="Arial" w:hAnsi="Arial" w:cs="Arial"/>
+          <w:color w:val="242729"/>
+          <w:sz w:val="23"/>
+          <w:szCs w:val="23"/>
+          <w:lang w:val="en-US"/>
+        </w:rPr>
+      </w:pPr>
+      <w:r>
+        <w:rPr>
+          <w:rFonts w:ascii="Arial" w:hAnsi="Arial" w:cs="Arial"/>
+          <w:color w:val="242729"/>
+          <w:sz w:val="23"/>
+          <w:szCs w:val="23"/>
+          <w:lang w:val="en-US"/>
+        </w:rPr>
+        <w:t xml:space="preserve">In the </w:t>
+      </w:r>
+      <w:r>
+        <w:rPr>
+          <w:rFonts w:ascii="Arial" w:hAnsi="Arial" w:cs="Arial"/>
+          <w:b/>
+          <w:color w:val="242729"/>
+          <w:sz w:val="23"/>
+          <w:szCs w:val="23"/>
+          <w:lang w:val="en-US"/>
+        </w:rPr>
+        <w:t>Collection Editor</w:t>
+      </w:r>
+      <w:r>
+        <w:rPr>
+          <w:rFonts w:ascii="Arial" w:hAnsi="Arial" w:cs="Arial"/>
+          <w:color w:val="242729"/>
+          <w:sz w:val="23"/>
+          <w:szCs w:val="23"/>
+          <w:lang w:val="en-US"/>
+        </w:rPr>
+        <w:t xml:space="preserve">, select the </w:t>
+      </w:r>
+      <w:r>
+        <w:rPr>
+          <w:rFonts w:ascii="Arial" w:hAnsi="Arial" w:cs="Arial"/>
+          <w:b/>
+          <w:color w:val="242729"/>
+          <w:sz w:val="23"/>
+          <w:szCs w:val="23"/>
+          <w:lang w:val="en-US"/>
+        </w:rPr>
+        <w:t>application pool</w:t>
+      </w:r>
+      <w:r>
+        <w:rPr>
+          <w:rFonts w:ascii="Arial" w:hAnsi="Arial" w:cs="Arial"/>
+          <w:color w:val="242729"/>
+          <w:sz w:val="23"/>
+          <w:szCs w:val="23"/>
+          <w:lang w:val="en-US"/>
+        </w:rPr>
+        <w:t xml:space="preserve"> for which you want to configure the </w:t>
+      </w:r>
+      <w:proofErr w:type="spellStart"/>
+      <w:r>
+        <w:rPr>
+          <w:rFonts w:ascii="Arial" w:hAnsi="Arial" w:cs="Arial"/>
+          <w:b/>
+          <w:color w:val="242729"/>
+          <w:sz w:val="23"/>
+          <w:szCs w:val="23"/>
+          <w:lang w:val="en-US"/>
+        </w:rPr>
+        <w:t>startMode</w:t>
+      </w:r>
+      <w:proofErr w:type="spellEnd"/>
+      <w:r>
+        <w:rPr>
+          <w:rFonts w:ascii="Arial" w:hAnsi="Arial" w:cs="Arial"/>
+          <w:color w:val="242729"/>
+          <w:sz w:val="23"/>
+          <w:szCs w:val="23"/>
+          <w:lang w:val="en-US"/>
+        </w:rPr>
+        <w:t xml:space="preserve"> attribute.</w:t>
+      </w:r>
+    </w:p>
+    <w:p>
+      <w:pPr>
+        <w:numPr>
+          <w:ilvl w:val="0"/>
+          <w:numId w:val="5"/>
+        </w:numPr>
+        <w:spacing w:after="0" w:line="240" w:lineRule="auto"/>
+        <w:ind w:left="450"/>
+        <w:rPr>
+          <w:rFonts w:ascii="Arial" w:hAnsi="Arial" w:cs="Arial"/>
+          <w:color w:val="242729"/>
+          <w:sz w:val="23"/>
+          <w:szCs w:val="23"/>
+          <w:lang w:val="en-US"/>
+        </w:rPr>
+      </w:pPr>
+      <w:r>
+        <w:rPr>
+          <w:rFonts w:ascii="Arial" w:hAnsi="Arial" w:cs="Arial"/>
+          <w:color w:val="242729"/>
+          <w:sz w:val="23"/>
+          <w:szCs w:val="23"/>
+          <w:lang w:val="en-US"/>
+        </w:rPr>
+        <w:t xml:space="preserve">In the Properties window at the bottom, set the value of </w:t>
+      </w:r>
+      <w:proofErr w:type="spellStart"/>
+      <w:r>
+        <w:rPr>
+          <w:rFonts w:ascii="Arial" w:hAnsi="Arial" w:cs="Arial"/>
+          <w:b/>
+          <w:color w:val="242729"/>
+          <w:sz w:val="23"/>
+          <w:szCs w:val="23"/>
+          <w:lang w:val="en-US"/>
+        </w:rPr>
+        <w:t>startMode</w:t>
+      </w:r>
+      <w:proofErr w:type="spellEnd"/>
+      <w:r>
+        <w:rPr>
+          <w:rFonts w:ascii="Arial" w:hAnsi="Arial" w:cs="Arial"/>
+          <w:color w:val="242729"/>
+          <w:sz w:val="23"/>
+          <w:szCs w:val="23"/>
+          <w:lang w:val="en-US"/>
+        </w:rPr>
+        <w:t xml:space="preserve"> attribute to </w:t>
+      </w:r>
+      <w:proofErr w:type="spellStart"/>
+      <w:r>
+        <w:rPr>
+          <w:rFonts w:ascii="Arial" w:hAnsi="Arial" w:cs="Arial"/>
+          <w:b/>
+          <w:color w:val="242729"/>
+          <w:sz w:val="23"/>
+          <w:szCs w:val="23"/>
+          <w:lang w:val="en-US"/>
+        </w:rPr>
+        <w:t>AlwaysRunning</w:t>
+      </w:r>
+      <w:proofErr w:type="spellEnd"/>
+      <w:r>
+        <w:rPr>
+          <w:rFonts w:ascii="Arial" w:hAnsi="Arial" w:cs="Arial"/>
+          <w:color w:val="242729"/>
+          <w:sz w:val="23"/>
+          <w:szCs w:val="23"/>
+          <w:lang w:val="en-US"/>
+        </w:rPr>
+        <w:t>.</w:t>
+      </w:r>
+    </w:p>
+    <w:p>
+      <w:pPr>
+        <w:spacing w:after="0"/>
+        <w:ind w:left="284"/>
+        <w:jc w:val="both"/>
+        <w:rPr>
+          <w:rFonts w:ascii="Arial" w:hAnsi="Arial" w:cs="Arial"/>
+          <w:color w:val="242729"/>
+          <w:sz w:val="23"/>
+          <w:szCs w:val="23"/>
+        </w:rPr>
+      </w:pPr>
+      <w:r>
+        <w:rPr>
+          <w:rFonts w:ascii="Arial" w:hAnsi="Arial" w:cs="Arial"/>
+          <w:color w:val="242729"/>
+          <w:sz w:val="23"/>
+          <w:szCs w:val="23"/>
+          <w:lang w:val="en-US"/>
+        </w:rPr>
+        <w:t xml:space="preserve">Source: </w:t>
+      </w:r>
+      <w:hyperlink r:id="rId16" w:history="1">
+        <w:r>
+          <w:rPr>
+            <w:rStyle w:val="a4"/>
+            <w:rFonts w:ascii="Arial" w:hAnsi="Arial" w:cs="Arial"/>
+            <w:sz w:val="23"/>
+            <w:szCs w:val="23"/>
+            <w:lang w:val="en-US"/>
+          </w:rPr>
+          <w:t>http://msdn.microsoft.com/en-us/library/ee677285%28v=azure.10%29.aspx</w:t>
+        </w:r>
+      </w:hyperlink>
+    </w:p>
+    <w:p>
+      <w:pPr>
+        <w:spacing w:after="0"/>
+        <w:ind w:left="284"/>
+        <w:jc w:val="both"/>
+        <w:rPr>
+          <w:rFonts w:ascii="Arial" w:hAnsi="Arial" w:cs="Arial"/>
+          <w:color w:val="242729"/>
+          <w:sz w:val="23"/>
+          <w:szCs w:val="23"/>
+        </w:rPr>
+      </w:pPr>
+    </w:p>
+    <w:p>
+      <w:pPr>
+        <w:spacing w:after="0"/>
+        <w:ind w:left="284"/>
+        <w:jc w:val="both"/>
+        <w:rPr>
+          <w:rFonts w:ascii="Arial" w:hAnsi="Arial" w:cs="Arial"/>
+          <w:sz w:val="24"/>
+          <w:szCs w:val="24"/>
+        </w:rPr>
+      </w:pPr>
+      <w:r>
+        <w:rPr>
+          <w:rFonts w:ascii="Arial" w:hAnsi="Arial" w:cs="Arial"/>
+          <w:b/>
+          <w:color w:val="242729"/>
+          <w:sz w:val="23"/>
+          <w:szCs w:val="23"/>
+        </w:rPr>
+        <w:t>Примечание</w:t>
+      </w:r>
+      <w:r>
+        <w:rPr>
+          <w:rFonts w:ascii="Arial" w:hAnsi="Arial" w:cs="Arial"/>
+          <w:color w:val="242729"/>
+          <w:sz w:val="23"/>
+          <w:szCs w:val="23"/>
+        </w:rPr>
+        <w:t xml:space="preserve">: </w:t>
+      </w:r>
       <w:bookmarkStart w:id="0" w:name="_GoBack"/>
+      <w:r>
+        <w:rPr>
+          <w:rFonts w:ascii="Arial" w:hAnsi="Arial" w:cs="Arial"/>
+          <w:color w:val="242729"/>
+          <w:sz w:val="23"/>
+          <w:szCs w:val="23"/>
+        </w:rPr>
+        <w:t xml:space="preserve">зеленым </w:t>
+      </w:r>
       <w:bookmarkEnd w:id="0"/>
+      <w:r>
+        <w:rPr>
+          <w:rFonts w:ascii="Arial" w:hAnsi="Arial" w:cs="Arial"/>
+          <w:color w:val="242729"/>
+          <w:sz w:val="23"/>
+          <w:szCs w:val="23"/>
+        </w:rPr>
+        <w:t>выделено какой параметр и какие значения должны быть выставлены.</w:t>
+      </w:r>
+    </w:p>
+    <w:p>
+      <w:pPr>
+        <w:jc w:val="both"/>
+        <w:rPr>
+          <w:rFonts w:ascii="Arial" w:hAnsi="Arial" w:cs="Arial"/>
+          <w:sz w:val="24"/>
+          <w:szCs w:val="24"/>
+        </w:rPr>
+      </w:pPr>
+      <w:r>
+        <w:rPr>
+          <w:noProof/>
+          <w:lang w:eastAsia="ru-RU"/>
+        </w:rPr>
+        <mc:AlternateContent>
+          <mc:Choice Requires="wps">
+            <w:drawing>
+              <wp:anchor distT="0" distB="0" distL="114300" distR="114300" simplePos="0" relativeHeight="251661312" behindDoc="0" locked="0" layoutInCell="1" allowOverlap="1" wp14:anchorId="3D2BA22D" wp14:editId="4DF9606E">
+                <wp:simplePos x="0" y="0"/>
+                <wp:positionH relativeFrom="column">
+                  <wp:posOffset>2412365</wp:posOffset>
+                </wp:positionH>
+                <wp:positionV relativeFrom="paragraph">
+                  <wp:posOffset>3338195</wp:posOffset>
+                </wp:positionV>
+                <wp:extent cx="425450" cy="50800"/>
+                <wp:effectExtent l="0" t="0" r="12700" b="25400"/>
+                <wp:wrapNone/>
+                <wp:docPr id="9" name="Скругленный прямоугольник 9"/>
+                <wp:cNvGraphicFramePr/>
+                <a:graphic xmlns:a="http://schemas.openxmlformats.org/drawingml/2006/main">
+                  <a:graphicData uri="http://schemas.microsoft.com/office/word/2010/wordprocessingShape">
+                    <wps:wsp>
+                      <wps:cNvSpPr/>
+                      <wps:spPr>
+                        <a:xfrm>
+                          <a:off x="0" y="0"/>
+                          <a:ext cx="425450" cy="50800"/>
+                        </a:xfrm>
+                        <a:prstGeom prst="roundRect">
+                          <a:avLst/>
+                        </a:prstGeom>
+                        <a:noFill/>
+                        <a:ln>
+                          <a:solidFill>
+                            <a:schemeClr val="accent6">
+                              <a:lumMod val="75000"/>
+                            </a:schemeClr>
+                          </a:solidFill>
+                        </a:ln>
+                      </wps:spPr>
+                      <wps:style>
+                        <a:lnRef idx="2">
+                          <a:schemeClr val="accent1">
+                            <a:shade val="50000"/>
+                          </a:schemeClr>
+                        </a:lnRef>
+                        <a:fillRef idx="1">
+                          <a:schemeClr val="accent1"/>
+                        </a:fillRef>
+                        <a:effectRef idx="0">
+                          <a:schemeClr val="accent1"/>
+                        </a:effectRef>
+                        <a:fontRef idx="minor">
+                          <a:schemeClr val="lt1"/>
+                        </a:fontRef>
+                      </wps:style>
+                      <wps:bodyPr rot="0" spcFirstLastPara="0" vertOverflow="overflow" horzOverflow="overflow" vert="horz" wrap="square" lIns="91440" tIns="45720" rIns="91440" bIns="45720" numCol="1" spcCol="0" rtlCol="0" fromWordArt="0" anchor="ctr" anchorCtr="0" forceAA="0" compatLnSpc="1">
+                        <a:prstTxWarp prst="textNoShape">
+                          <a:avLst/>
+                        </a:prstTxWarp>
+                        <a:noAutofit/>
+                      </wps:bodyPr>
+                    </wps:wsp>
+                  </a:graphicData>
+                </a:graphic>
+                <wp14:sizeRelH relativeFrom="margin">
+                  <wp14:pctWidth>0</wp14:pctWidth>
+                </wp14:sizeRelH>
+              </wp:anchor>
+            </w:drawing>
+          </mc:Choice>
+          <mc:Fallback>
+            <w:pict>
+              <v:roundrect w14:anchorId="66778A45" id="Скругленный прямоугольник 9" o:spid="_x0000_s1026" style="position:absolute;margin-left:189.95pt;margin-top:262.85pt;width:33.5pt;height:4pt;z-index:251661312;visibility:visible;mso-wrap-style:square;mso-width-percent:0;mso-wrap-distance-left:9pt;mso-wrap-distance-top:0;mso-wrap-distance-right:9pt;mso-wrap-distance-bottom:0;mso-position-horizontal:absolute;mso-position-horizontal-relative:text;mso-position-vertical:absolute;mso-position-vertical-relative:text;mso-width-percent:0;mso-width-relative:margin;v-text-anchor:middle" arcsize="10923f" o:gfxdata="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" filled="f" strokecolor="#538135 [2409]" strokeweight="1pt">
+                <v:stroke joinstyle="miter"/>
+              </v:roundrect>
+            </w:pict>
+          </mc:Fallback>
+        </mc:AlternateContent>
+      </w:r>
+      <w:r>
+        <w:rPr>
+          <w:noProof/>
+          <w:lang w:eastAsia="ru-RU"/>
+        </w:rPr>
+        <mc:AlternateContent>
+          <mc:Choice Requires="wps">
+            <w:drawing>
+              <wp:anchor distT="0" distB="0" distL="114300" distR="114300" simplePos="0" relativeHeight="251659264" behindDoc="0" locked="0" layoutInCell="1" allowOverlap="1">
+                <wp:simplePos x="0" y="0"/>
+                <wp:positionH relativeFrom="column">
+                  <wp:posOffset>2298065</wp:posOffset>
+                </wp:positionH>
+                <wp:positionV relativeFrom="paragraph">
+                  <wp:posOffset>2239645</wp:posOffset>
+                </wp:positionV>
+                <wp:extent cx="425450" cy="50800"/>
+                <wp:effectExtent l="0" t="0" r="12700" b="25400"/>
+                <wp:wrapNone/>
+                <wp:docPr id="8" name="Скругленный прямоугольник 8"/>
+                <wp:cNvGraphicFramePr/>
+                <a:graphic xmlns:a="http://schemas.openxmlformats.org/drawingml/2006/main">
+                  <a:graphicData uri="http://schemas.microsoft.com/office/word/2010/wordprocessingShape">
+                    <wps:wsp>
+                      <wps:cNvSpPr/>
+                      <wps:spPr>
+                        <a:xfrm>
+                          <a:off x="0" y="0"/>
+                          <a:ext cx="425450" cy="50800"/>
+                        </a:xfrm>
+                        <a:prstGeom prst="roundRect">
+                          <a:avLst/>
+                        </a:prstGeom>
+                        <a:noFill/>
+                        <a:ln>
+                          <a:solidFill>
+                            <a:schemeClr val="accent6">
+                              <a:lumMod val="75000"/>
+                            </a:schemeClr>
+                          </a:solidFill>
+                        </a:ln>
+                      </wps:spPr>
+                      <wps:style>
+                        <a:lnRef idx="2">
+                          <a:schemeClr val="accent1">
+                            <a:shade val="50000"/>
+                          </a:schemeClr>
+                        </a:lnRef>
+                        <a:fillRef idx="1">
+                          <a:schemeClr val="accent1"/>
+                        </a:fillRef>
+                        <a:effectRef idx="0">
+                          <a:schemeClr val="accent1"/>
+                        </a:effectRef>
+                        <a:fontRef idx="minor">
+                          <a:schemeClr val="lt1"/>
+                        </a:fontRef>
+                      </wps:style>
+                      <wps:bodyPr rot="0" spcFirstLastPara="0" vertOverflow="overflow" horzOverflow="overflow" vert="horz" wrap="square" lIns="91440" tIns="45720" rIns="91440" bIns="45720" numCol="1" spcCol="0" rtlCol="0" fromWordArt="0" anchor="ctr" anchorCtr="0" forceAA="0" compatLnSpc="1">
+                        <a:prstTxWarp prst="textNoShape">
+                          <a:avLst/>
+                        </a:prstTxWarp>
+                        <a:noAutofit/>
+                      </wps:bodyPr>
+                    </wps:wsp>
+                  </a:graphicData>
+                </a:graphic>
+                <wp14:sizeRelH relativeFrom="margin">
+                  <wp14:pctWidth>0</wp14:pctWidth>
+                </wp14:sizeRelH>
+              </wp:anchor>
+            </w:drawing>
+          </mc:Choice>
+          <mc:Fallback>
+            <w:pict>
+              <v:roundrect w14:anchorId="66D6075E" id="Скругленный прямоугольник 8" o:spid="_x0000_s1026" style="position:absolute;margin-left:180.95pt;margin-top:176.35pt;width:33.5pt;height:4pt;z-index:251659264;visibility:visible;mso-wrap-style:square;mso-width-percent:0;mso-wrap-distance-left:9pt;mso-wrap-distance-top:0;mso-wrap-distance-right:9pt;mso-wrap-distance-bottom:0;mso-position-horizontal:absolute;mso-position-horizontal-relative:text;mso-position-vertical:absolute;mso-position-vertical-relative:text;mso-width-percent:0;mso-width-relative:margin;v-text-anchor:middle" arcsize="10923f" o:gfxdata="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" filled="f" strokecolor="#538135 [2409]" strokeweight="1pt">
+                <v:stroke joinstyle="miter"/>
+              </v:roundrect>
+            </w:pict>
+          </mc:Fallback>
+        </mc:AlternateContent>
+      </w:r>
+      <w:r>
+        <w:rPr>
+          <w:noProof/>
+          <w:lang w:eastAsia="ru-RU"/>
+        </w:rPr>
+        <w:drawing>
+          <wp:inline distT="0" distB="0" distL="0" distR="0" wp14:anchorId="598492E4" wp14:editId="186CBB02">
+            <wp:extent cx="5940425" cy="3927475"/>
+            <wp:effectExtent l="0" t="0" r="3175" b="0"/>
+            <wp:docPr id="7" name="Рисунок 7"/>
+            <wp:cNvGraphicFramePr>
+              <a:graphicFrameLocks xmlns:a="http://schemas.openxmlformats.org/drawingml/2006/main" noChangeAspect="1"/>
+            </wp:cNvGraphicFramePr>
+            <a:graphic xmlns:a="http://schemas.openxmlformats.org/drawingml/2006/main">
+              <a:graphicData uri="http://schemas.openxmlformats.org/drawingml/2006/picture">
+                <pic:pic xmlns:pic="http://schemas.openxmlformats.org/drawingml/2006/picture">
+                  <pic:nvPicPr>
+                    <pic:cNvPr id="1" name=""/>
+                    <pic:cNvPicPr/>
+                  </pic:nvPicPr>
+                  <pic:blipFill>
+                    <a:blip r:embed="rId17"/>
+                    <a:stretch>
+                      <a:fillRect/>
+                    </a:stretch>
+                  </pic:blipFill>
+                  <pic:spPr>
+                    <a:xfrm>
+                      <a:off x="0" y="0"/>
+                      <a:ext cx="5940425" cy="3927475"/>
+                    </a:xfrm>
+                    <a:prstGeom prst="rect">
+                      <a:avLst/>
+                    </a:prstGeom>
+                  </pic:spPr>
+                </pic:pic>
+              </a:graphicData>
+            </a:graphic>
+          </wp:inline>
+        </w:drawing>
+      </w:r>
     </w:p>
     <w:sectPr>
       <w:pgSz w:w="11906" w:h="16838"/>
@@ -2406,6 +3969,119 @@
     </w:lvl>
   </w:abstractNum>
   <w:abstractNum w:abstractNumId="3" w15:restartNumberingAfterBreak="0">
+    <w:nsid w:val="61030319"/>
+    <w:multiLevelType w:val="multilevel"/>
+    <w:tmpl w:val="2D600840"/>
+    <w:lvl w:ilvl="0">
+      <w:start w:val="1"/>
+      <w:numFmt w:val="decimal"/>
+      <w:lvlText w:val="%1."/>
+      <w:lvlJc w:val="left"/>
+      <w:pPr>
+        <w:tabs>
+          <w:tab w:val="num" w:pos="720"/>
+        </w:tabs>
+        <w:ind w:left="720" w:hanging="360"/>
+      </w:pPr>
+    </w:lvl>
+    <w:lvl w:ilvl="1" w:tentative="1">
+      <w:start w:val="1"/>
+      <w:numFmt w:val="decimal"/>
+      <w:lvlText w:val="%2."/>
+      <w:lvlJc w:val="left"/>
+      <w:pPr>
+        <w:tabs>
+          <w:tab w:val="num" w:pos="1440"/>
+        </w:tabs>
+        <w:ind w:left="1440" w:hanging="360"/>
+      </w:pPr>
+    </w:lvl>
+    <w:lvl w:ilvl="2" w:tentative="1">
+      <w:start w:val="1"/>
+      <w:numFmt w:val="decimal"/>
+      <w:lvlText w:val="%3."/>
+      <w:lvlJc w:val="left"/>
+      <w:pPr>
+        <w:tabs>
+          <w:tab w:val="num" w:pos="2160"/>
+        </w:tabs>
+        <w:ind w:left="2160" w:hanging="360"/>
+      </w:pPr>
+    </w:lvl>
+    <w:lvl w:ilvl="3" w:tentative="1">
+      <w:start w:val="1"/>
+      <w:numFmt w:val="decimal"/>
+      <w:lvlText w:val="%4."/>
+      <w:lvlJc w:val="left"/>
+      <w:pPr>
+        <w:tabs>
+          <w:tab w:val="num" w:pos="2880"/>
+        </w:tabs>
+        <w:ind w:left="2880" w:hanging="360"/>
+      </w:pPr>
+    </w:lvl>
+    <w:lvl w:ilvl="4" w:tentative="1">
+      <w:start w:val="1"/>
+      <w:numFmt w:val="decimal"/>
+      <w:lvlText w:val="%5."/>
+      <w:lvlJc w:val="left"/>
+      <w:pPr>
+        <w:tabs>
+          <w:tab w:val="num" w:pos="3600"/>
+        </w:tabs>
+        <w:ind w:left="3600" w:hanging="360"/>
+      </w:pPr>
+    </w:lvl>
+    <w:lvl w:ilvl="5" w:tentative="1">
+      <w:start w:val="1"/>
+      <w:numFmt w:val="decimal"/>
+      <w:lvlText w:val="%6."/>
+      <w:lvlJc w:val="left"/>
+      <w:pPr>
+        <w:tabs>
+          <w:tab w:val="num" w:pos="4320"/>
+        </w:tabs>
+        <w:ind w:left="4320" w:hanging="360"/>
+      </w:pPr>
+    </w:lvl>
+    <w:lvl w:ilvl="6" w:tentative="1">
+      <w:start w:val="1"/>
+      <w:numFmt w:val="decimal"/>
+      <w:lvlText w:val="%7."/>
+      <w:lvlJc w:val="left"/>
+      <w:pPr>
+        <w:tabs>
+          <w:tab w:val="num" w:pos="5040"/>
+        </w:tabs>
+        <w:ind w:left="5040" w:hanging="360"/>
+      </w:pPr>
+    </w:lvl>
+    <w:lvl w:ilvl="7" w:tentative="1">
+      <w:start w:val="1"/>
+      <w:numFmt w:val="decimal"/>
+      <w:lvlText w:val="%8."/>
+      <w:lvlJc w:val="left"/>
+      <w:pPr>
+        <w:tabs>
+          <w:tab w:val="num" w:pos="5760"/>
+        </w:tabs>
+        <w:ind w:left="5760" w:hanging="360"/>
+      </w:pPr>
+    </w:lvl>
+    <w:lvl w:ilvl="8" w:tentative="1">
+      <w:start w:val="1"/>
+      <w:numFmt w:val="decimal"/>
+      <w:lvlText w:val="%9."/>
+      <w:lvlJc w:val="left"/>
+      <w:pPr>
+        <w:tabs>
+          <w:tab w:val="num" w:pos="6480"/>
+        </w:tabs>
+        <w:ind w:left="6480" w:hanging="360"/>
+      </w:pPr>
+    </w:lvl>
+  </w:abstractNum>
+  <w:abstractNum w:abstractNumId="4" w15:restartNumberingAfterBreak="0">
     <w:nsid w:val="64B8211B"/>
     <w:multiLevelType w:val="multilevel"/>
     <w:tmpl w:val="0419001F"/>
@@ -2495,13 +4171,16 @@
     <w:abstractNumId w:val="0"/>
   </w:num>
   <w:num w:numId="2">
-    <w:abstractNumId w:val="3"/>
+    <w:abstractNumId w:val="4"/>
   </w:num>
   <w:num w:numId="3">
     <w:abstractNumId w:val="2"/>
   </w:num>
   <w:num w:numId="4">
     <w:abstractNumId w:val="1"/>
+  </w:num>
+  <w:num w:numId="5">
+    <w:abstractNumId w:val="3"/>
   </w:num>
 </w:numbering>
 </file>

</xml_diff>